<commit_message>
HW4 Presantation Rapor tamamlandı, düzenlemeler yapıldı.
</commit_message>
<xml_diff>
--- a/HW4-Presantation/Homework4_Presantation_244201001033_AKCAN_ERCAN.docx
+++ b/HW4-Presantation/Homework4_Presantation_244201001033_AKCAN_ERCAN.docx
@@ -23,7 +23,17 @@
           <w:szCs w:val="44"/>
           <w:shd w:fill="FFFFFF" w:val="clear"/>
         </w:rPr>
-        <w:t>CSE 565 PAPER PRESENTATION REPORT</w:t>
+        <w:t xml:space="preserve">CSE 565 </w:t>
+      </w:r>
+      <w:r>
+        <w:rPr>
+          <w:b/>
+          <w:bCs/>
+          <w:sz w:val="44"/>
+          <w:szCs w:val="44"/>
+          <w:shd w:fill="FFFFFF" w:val="clear"/>
+        </w:rPr>
+        <w:t>Computer Vision</w:t>
       </w:r>
     </w:p>
     <w:p>
@@ -33,19 +43,31 @@
         <w:spacing w:lineRule="auto" w:line="360"/>
         <w:jc w:val="center"/>
         <w:rPr>
-          <w:b w:val="false"/>
-          <w:bCs w:val="false"/>
+          <w:b/>
+          <w:bCs/>
           <w:sz w:val="44"/>
           <w:szCs w:val="44"/>
         </w:rPr>
       </w:pPr>
       <w:r>
         <w:rPr>
-          <w:b w:val="false"/>
-          <w:bCs w:val="false"/>
+          <w:b/>
+          <w:bCs/>
           <w:sz w:val="44"/>
           <w:szCs w:val="44"/>
-        </w:rPr>
+          <w:shd w:fill="FFFFFF" w:val="clear"/>
+        </w:rPr>
+        <w:t xml:space="preserve">HW 4 </w:t>
+      </w:r>
+      <w:r>
+        <w:rPr>
+          <w:b/>
+          <w:bCs/>
+          <w:sz w:val="44"/>
+          <w:szCs w:val="44"/>
+          <w:shd w:fill="FFFFFF" w:val="clear"/>
+        </w:rPr>
+        <w:t>PAPER PRESENTATION REPORT</w:t>
       </w:r>
     </w:p>
     <w:p>
@@ -55,6 +77,23 @@
         <w:spacing w:lineRule="auto" w:line="360"/>
         <w:jc w:val="center"/>
         <w:rPr>
+          <w:b/>
+          <w:bCs/>
+          <w:sz w:val="44"/>
+          <w:szCs w:val="44"/>
+        </w:rPr>
+      </w:pPr>
+      <w:r>
+        <w:rPr/>
+      </w:r>
+    </w:p>
+    <w:p>
+      <w:pPr>
+        <w:pStyle w:val="Normal"/>
+        <w:bidi w:val="0"/>
+        <w:spacing w:lineRule="auto" w:line="360"/>
+        <w:jc w:val="center"/>
+        <w:rPr>
           <w:b w:val="false"/>
           <w:bCs w:val="false"/>
           <w:sz w:val="36"/>
@@ -65,10 +104,33 @@
         <w:rPr>
           <w:b w:val="false"/>
           <w:bCs w:val="false"/>
-          <w:sz w:val="36"/>
-          <w:szCs w:val="36"/>
-        </w:rPr>
-        <w:t>Generating Dynamic Kernels via Transformers for Lane Detection</w:t>
+          <w:sz w:val="32"/>
+          <w:szCs w:val="32"/>
+        </w:rPr>
+        <w:t xml:space="preserve">Generating Dynamic Kernels via Transformers for Lane Detection </w:t>
+      </w:r>
+      <w:r>
+        <w:rPr>
+          <w:b w:val="false"/>
+          <w:bCs w:val="false"/>
+          <w:sz w:val="20"/>
+          <w:szCs w:val="20"/>
+        </w:rPr>
+        <w:t>“</w:t>
+      </w:r>
+      <w:r>
+        <w:rPr>
+          <w:b w:val="false"/>
+          <w:bCs w:val="false"/>
+          <w:i/>
+          <w:iCs/>
+          <w:position w:val="0"/>
+          <w:sz w:val="20"/>
+          <w:sz w:val="20"/>
+          <w:szCs w:val="20"/>
+          <w:vertAlign w:val="baseline"/>
+        </w:rPr>
+        <w:t>October 2023”</w:t>
       </w:r>
     </w:p>
     <w:p>
@@ -119,7 +181,27 @@
           <w:szCs w:val="32"/>
           <w:shd w:fill="FFFFFF" w:val="clear"/>
         </w:rPr>
-        <w:t>Ercan Akcan 244201001033</w:t>
+        <w:t xml:space="preserve">Ercan </w:t>
+      </w:r>
+      <w:r>
+        <w:rPr>
+          <w:b w:val="false"/>
+          <w:bCs w:val="false"/>
+          <w:sz w:val="32"/>
+          <w:szCs w:val="32"/>
+          <w:shd w:fill="FFFFFF" w:val="clear"/>
+        </w:rPr>
+        <w:t>AKCAN</w:t>
+      </w:r>
+      <w:r>
+        <w:rPr>
+          <w:b w:val="false"/>
+          <w:bCs w:val="false"/>
+          <w:sz w:val="32"/>
+          <w:szCs w:val="32"/>
+          <w:shd w:fill="FFFFFF" w:val="clear"/>
+        </w:rPr>
+        <w:t xml:space="preserve"> 244201001033</w:t>
       </w:r>
     </w:p>
     <w:p>
@@ -134,10 +216,7 @@
       </w:pPr>
       <w:r>
         <w:rPr>
-          <w:b w:val="false"/>
-          <w:bCs w:val="false"/>
-          <w:sz w:val="32"/>
-          <w:szCs w:val="32"/>
+          <w:shd w:fill="FFFFFF" w:val="clear"/>
         </w:rPr>
       </w:r>
     </w:p>
@@ -180,88 +259,6 @@
         <w:pStyle w:val="Normal"/>
         <w:numPr>
           <w:ilvl w:val="1"/>
-          <w:numId w:val="2"/>
-        </w:numPr>
-        <w:bidi w:val="0"/>
-        <w:spacing w:lineRule="auto" w:line="360"/>
-        <w:jc w:val="start"/>
-        <w:rPr>
-          <w:sz w:val="28"/>
-          <w:szCs w:val="28"/>
-        </w:rPr>
-      </w:pPr>
-      <w:r>
-        <w:rPr>
-          <w:b w:val="false"/>
-          <w:bCs w:val="false"/>
-          <w:sz w:val="28"/>
-          <w:szCs w:val="28"/>
-          <w:shd w:fill="FFFFFF" w:val="clear"/>
-        </w:rPr>
-        <w:t>Traditional lane detection methods</w:t>
-      </w:r>
-    </w:p>
-    <w:p>
-      <w:pPr>
-        <w:pStyle w:val="Normal"/>
-        <w:numPr>
-          <w:ilvl w:val="1"/>
-          <w:numId w:val="2"/>
-        </w:numPr>
-        <w:bidi w:val="0"/>
-        <w:spacing w:lineRule="auto" w:line="360"/>
-        <w:jc w:val="start"/>
-        <w:rPr>
-          <w:b w:val="false"/>
-          <w:bCs w:val="false"/>
-          <w:sz w:val="28"/>
-          <w:szCs w:val="28"/>
-        </w:rPr>
-      </w:pPr>
-      <w:r>
-        <w:rPr>
-          <w:b w:val="false"/>
-          <w:bCs w:val="false"/>
-          <w:sz w:val="28"/>
-          <w:szCs w:val="28"/>
-          <w:shd w:fill="FFFFFF" w:val="clear"/>
-        </w:rPr>
-        <w:t>Recently lane detection methods</w:t>
-      </w:r>
-    </w:p>
-    <w:p>
-      <w:pPr>
-        <w:pStyle w:val="Normal"/>
-        <w:numPr>
-          <w:ilvl w:val="1"/>
-          <w:numId w:val="2"/>
-        </w:numPr>
-        <w:bidi w:val="0"/>
-        <w:spacing w:lineRule="auto" w:line="360"/>
-        <w:jc w:val="start"/>
-        <w:rPr>
-          <w:b w:val="false"/>
-          <w:bCs w:val="false"/>
-          <w:sz w:val="28"/>
-          <w:szCs w:val="28"/>
-        </w:rPr>
-      </w:pPr>
-      <w:r>
-        <w:rPr>
-          <w:b w:val="false"/>
-          <w:bCs w:val="false"/>
-          <w:sz w:val="28"/>
-          <w:szCs w:val="28"/>
-          <w:shd w:fill="FFFFFF" w:val="clear"/>
-        </w:rPr>
-        <w:t>Related Works -  Literature review</w:t>
-      </w:r>
-    </w:p>
-    <w:p>
-      <w:pPr>
-        <w:pStyle w:val="Normal"/>
-        <w:numPr>
-          <w:ilvl w:val="2"/>
           <w:numId w:val="3"/>
         </w:numPr>
         <w:bidi w:val="0"/>
@@ -280,14 +277,14 @@
           <w:szCs w:val="28"/>
           <w:shd w:fill="FFFFFF" w:val="clear"/>
         </w:rPr>
-        <w:t>Anchor-based methods</w:t>
+        <w:t>Introduction</w:t>
       </w:r>
     </w:p>
     <w:p>
       <w:pPr>
         <w:pStyle w:val="Normal"/>
         <w:numPr>
-          <w:ilvl w:val="2"/>
+          <w:ilvl w:val="1"/>
           <w:numId w:val="3"/>
         </w:numPr>
         <w:bidi w:val="0"/>
@@ -306,33 +303,155 @@
           <w:szCs w:val="28"/>
           <w:shd w:fill="FFFFFF" w:val="clear"/>
         </w:rPr>
-        <w:t>Parameter-based methods</w:t>
+        <w:t xml:space="preserve">Traditional </w:t>
+      </w:r>
+      <w:r>
+        <w:rPr>
+          <w:b w:val="false"/>
+          <w:bCs w:val="false"/>
+          <w:sz w:val="28"/>
+          <w:szCs w:val="28"/>
+          <w:shd w:fill="FFFFFF" w:val="clear"/>
+        </w:rPr>
+        <w:t>L</w:t>
+      </w:r>
+      <w:r>
+        <w:rPr>
+          <w:b w:val="false"/>
+          <w:bCs w:val="false"/>
+          <w:sz w:val="28"/>
+          <w:szCs w:val="28"/>
+          <w:shd w:fill="FFFFFF" w:val="clear"/>
+        </w:rPr>
+        <w:t xml:space="preserve">ane </w:t>
+      </w:r>
+      <w:r>
+        <w:rPr>
+          <w:b w:val="false"/>
+          <w:bCs w:val="false"/>
+          <w:sz w:val="28"/>
+          <w:szCs w:val="28"/>
+          <w:shd w:fill="FFFFFF" w:val="clear"/>
+        </w:rPr>
+        <w:t>D</w:t>
+      </w:r>
+      <w:r>
+        <w:rPr>
+          <w:b w:val="false"/>
+          <w:bCs w:val="false"/>
+          <w:sz w:val="28"/>
+          <w:szCs w:val="28"/>
+          <w:shd w:fill="FFFFFF" w:val="clear"/>
+        </w:rPr>
+        <w:t xml:space="preserve">etection </w:t>
+      </w:r>
+      <w:r>
+        <w:rPr>
+          <w:b w:val="false"/>
+          <w:bCs w:val="false"/>
+          <w:sz w:val="28"/>
+          <w:szCs w:val="28"/>
+          <w:shd w:fill="FFFFFF" w:val="clear"/>
+        </w:rPr>
+        <w:t>M</w:t>
+      </w:r>
+      <w:r>
+        <w:rPr>
+          <w:b w:val="false"/>
+          <w:bCs w:val="false"/>
+          <w:sz w:val="28"/>
+          <w:szCs w:val="28"/>
+          <w:shd w:fill="FFFFFF" w:val="clear"/>
+        </w:rPr>
+        <w:t>ethods</w:t>
       </w:r>
     </w:p>
     <w:p>
       <w:pPr>
         <w:pStyle w:val="Normal"/>
         <w:numPr>
-          <w:ilvl w:val="2"/>
+          <w:ilvl w:val="1"/>
           <w:numId w:val="3"/>
         </w:numPr>
         <w:bidi w:val="0"/>
         <w:spacing w:lineRule="auto" w:line="360"/>
         <w:jc w:val="start"/>
         <w:rPr>
-          <w:sz w:val="28"/>
-          <w:szCs w:val="28"/>
-        </w:rPr>
-      </w:pPr>
-      <w:r>
-        <w:rPr>
-          <w:b w:val="false"/>
-          <w:bCs w:val="false"/>
-          <w:sz w:val="28"/>
-          <w:szCs w:val="28"/>
-          <w:shd w:fill="FFFFFF" w:val="clear"/>
-        </w:rPr>
-        <w:t>Segmentation-based methods</w:t>
+          <w:b w:val="false"/>
+          <w:bCs w:val="false"/>
+          <w:sz w:val="28"/>
+          <w:szCs w:val="28"/>
+        </w:rPr>
+      </w:pPr>
+      <w:r>
+        <w:rPr>
+          <w:b w:val="false"/>
+          <w:bCs w:val="false"/>
+          <w:sz w:val="28"/>
+          <w:szCs w:val="28"/>
+          <w:shd w:fill="FFFFFF" w:val="clear"/>
+        </w:rPr>
+        <w:t xml:space="preserve">Recent </w:t>
+      </w:r>
+      <w:r>
+        <w:rPr>
+          <w:b w:val="false"/>
+          <w:bCs w:val="false"/>
+          <w:sz w:val="28"/>
+          <w:szCs w:val="28"/>
+          <w:shd w:fill="FFFFFF" w:val="clear"/>
+        </w:rPr>
+        <w:t>L</w:t>
+      </w:r>
+      <w:r>
+        <w:rPr>
+          <w:b w:val="false"/>
+          <w:bCs w:val="false"/>
+          <w:sz w:val="28"/>
+          <w:szCs w:val="28"/>
+          <w:shd w:fill="FFFFFF" w:val="clear"/>
+        </w:rPr>
+        <w:t xml:space="preserve">ane </w:t>
+      </w:r>
+      <w:r>
+        <w:rPr>
+          <w:b w:val="false"/>
+          <w:bCs w:val="false"/>
+          <w:sz w:val="28"/>
+          <w:szCs w:val="28"/>
+          <w:shd w:fill="FFFFFF" w:val="clear"/>
+        </w:rPr>
+        <w:t>D</w:t>
+      </w:r>
+      <w:r>
+        <w:rPr>
+          <w:b w:val="false"/>
+          <w:bCs w:val="false"/>
+          <w:sz w:val="28"/>
+          <w:szCs w:val="28"/>
+          <w:shd w:fill="FFFFFF" w:val="clear"/>
+        </w:rPr>
+        <w:t xml:space="preserve">etection </w:t>
+      </w:r>
+      <w:r>
+        <w:rPr>
+          <w:b w:val="false"/>
+          <w:bCs w:val="false"/>
+          <w:sz w:val="28"/>
+          <w:szCs w:val="28"/>
+          <w:shd w:fill="FFFFFF" w:val="clear"/>
+        </w:rPr>
+        <w:t>M</w:t>
+      </w:r>
+      <w:r>
+        <w:rPr>
+          <w:b w:val="false"/>
+          <w:bCs w:val="false"/>
+          <w:sz w:val="28"/>
+          <w:szCs w:val="28"/>
+          <w:shd w:fill="FFFFFF" w:val="clear"/>
+        </w:rPr>
+        <w:t>ethods</w:t>
       </w:r>
     </w:p>
     <w:p>
@@ -340,7 +459,7 @@
         <w:pStyle w:val="Normal"/>
         <w:numPr>
           <w:ilvl w:val="1"/>
-          <w:numId w:val="2"/>
+          <w:numId w:val="3"/>
         </w:numPr>
         <w:bidi w:val="0"/>
         <w:spacing w:lineRule="auto" w:line="360"/>
@@ -360,7 +479,27 @@
           <w:szCs w:val="28"/>
           <w:shd w:fill="FFFFFF" w:val="clear"/>
         </w:rPr>
-        <w:t>The main method</w:t>
+        <w:t xml:space="preserve">Related </w:t>
+      </w:r>
+      <w:r>
+        <w:rPr>
+          <w:b w:val="false"/>
+          <w:bCs w:val="false"/>
+          <w:sz w:val="28"/>
+          <w:szCs w:val="28"/>
+          <w:shd w:fill="FFFFFF" w:val="clear"/>
+        </w:rPr>
+        <w:t>W</w:t>
+      </w:r>
+      <w:r>
+        <w:rPr>
+          <w:b w:val="false"/>
+          <w:bCs w:val="false"/>
+          <w:sz w:val="28"/>
+          <w:szCs w:val="28"/>
+          <w:shd w:fill="FFFFFF" w:val="clear"/>
+        </w:rPr>
+        <w:t>orks - Literature review</w:t>
       </w:r>
     </w:p>
     <w:p>
@@ -386,7 +525,7 @@
           <w:szCs w:val="28"/>
           <w:shd w:fill="FFFFFF" w:val="clear"/>
         </w:rPr>
-        <w:t>Dynamic Kernel Head</w:t>
+        <w:t>Anchor-based methods</w:t>
       </w:r>
     </w:p>
     <w:p>
@@ -412,7 +551,7 @@
           <w:szCs w:val="28"/>
           <w:shd w:fill="FFFFFF" w:val="clear"/>
         </w:rPr>
-        <w:t>Lane Detection Head</w:t>
+        <w:t>Parameter-based methods</w:t>
       </w:r>
     </w:p>
     <w:p>
@@ -438,7 +577,7 @@
           <w:szCs w:val="28"/>
           <w:shd w:fill="FFFFFF" w:val="clear"/>
         </w:rPr>
-        <w:t>Bipartite Matching Loss</w:t>
+        <w:t>Segmentation-based methods</w:t>
       </w:r>
     </w:p>
     <w:p>
@@ -446,7 +585,7 @@
         <w:pStyle w:val="Normal"/>
         <w:numPr>
           <w:ilvl w:val="1"/>
-          <w:numId w:val="2"/>
+          <w:numId w:val="3"/>
         </w:numPr>
         <w:bidi w:val="0"/>
         <w:spacing w:lineRule="auto" w:line="360"/>
@@ -466,7 +605,17 @@
           <w:szCs w:val="28"/>
           <w:shd w:fill="FFFFFF" w:val="clear"/>
         </w:rPr>
-        <w:t>The experimental results</w:t>
+        <w:t>The main method</w:t>
+      </w:r>
+      <w:r>
+        <w:rPr>
+          <w:b w:val="false"/>
+          <w:bCs w:val="false"/>
+          <w:sz w:val="28"/>
+          <w:szCs w:val="28"/>
+          <w:shd w:fill="FFFFFF" w:val="clear"/>
+        </w:rPr>
+        <w:t>s</w:t>
       </w:r>
     </w:p>
     <w:p>
@@ -492,97 +641,614 @@
           <w:szCs w:val="28"/>
           <w:shd w:fill="FFFFFF" w:val="clear"/>
         </w:rPr>
-        <w:t>Datasets, Metrics, Implementation, Results</w:t>
+        <w:t>Dynamic Kernel Head</w:t>
       </w:r>
     </w:p>
     <w:p>
       <w:pPr>
         <w:pStyle w:val="Normal"/>
+        <w:numPr>
+          <w:ilvl w:val="2"/>
+          <w:numId w:val="5"/>
+        </w:numPr>
+        <w:bidi w:val="0"/>
+        <w:spacing w:lineRule="auto" w:line="360"/>
+        <w:jc w:val="start"/>
+        <w:rPr>
+          <w:sz w:val="28"/>
+          <w:szCs w:val="28"/>
+        </w:rPr>
+      </w:pPr>
+      <w:r>
+        <w:rPr>
+          <w:b w:val="false"/>
+          <w:bCs w:val="false"/>
+          <w:sz w:val="28"/>
+          <w:szCs w:val="28"/>
+          <w:shd w:fill="FFFFFF" w:val="clear"/>
+        </w:rPr>
+        <w:t>Lane Detection Head</w:t>
+      </w:r>
+    </w:p>
+    <w:p>
+      <w:pPr>
+        <w:pStyle w:val="Normal"/>
+        <w:numPr>
+          <w:ilvl w:val="2"/>
+          <w:numId w:val="5"/>
+        </w:numPr>
+        <w:bidi w:val="0"/>
+        <w:spacing w:lineRule="auto" w:line="360"/>
+        <w:jc w:val="start"/>
+        <w:rPr>
+          <w:sz w:val="28"/>
+          <w:szCs w:val="28"/>
+        </w:rPr>
+      </w:pPr>
+      <w:r>
+        <w:rPr>
+          <w:b w:val="false"/>
+          <w:bCs w:val="false"/>
+          <w:sz w:val="28"/>
+          <w:szCs w:val="28"/>
+          <w:shd w:fill="FFFFFF" w:val="clear"/>
+        </w:rPr>
+        <w:t>Bipartite Matching Loss</w:t>
+      </w:r>
+    </w:p>
+    <w:p>
+      <w:pPr>
+        <w:pStyle w:val="Normal"/>
+        <w:numPr>
+          <w:ilvl w:val="1"/>
+          <w:numId w:val="3"/>
+        </w:numPr>
+        <w:bidi w:val="0"/>
+        <w:spacing w:lineRule="auto" w:line="360"/>
+        <w:jc w:val="start"/>
+        <w:rPr>
+          <w:b w:val="false"/>
+          <w:bCs w:val="false"/>
+          <w:sz w:val="28"/>
+          <w:szCs w:val="28"/>
+        </w:rPr>
+      </w:pPr>
+      <w:r>
+        <w:rPr>
+          <w:b w:val="false"/>
+          <w:bCs w:val="false"/>
+          <w:sz w:val="28"/>
+          <w:szCs w:val="28"/>
+          <w:shd w:fill="FFFFFF" w:val="clear"/>
+        </w:rPr>
+        <w:t xml:space="preserve">The </w:t>
+      </w:r>
+      <w:r>
+        <w:rPr>
+          <w:b w:val="false"/>
+          <w:bCs w:val="false"/>
+          <w:sz w:val="28"/>
+          <w:szCs w:val="28"/>
+          <w:shd w:fill="FFFFFF" w:val="clear"/>
+        </w:rPr>
+        <w:t>E</w:t>
+      </w:r>
+      <w:r>
+        <w:rPr>
+          <w:b w:val="false"/>
+          <w:bCs w:val="false"/>
+          <w:sz w:val="28"/>
+          <w:szCs w:val="28"/>
+          <w:shd w:fill="FFFFFF" w:val="clear"/>
+        </w:rPr>
+        <w:t xml:space="preserve">xperimental </w:t>
+      </w:r>
+      <w:r>
+        <w:rPr>
+          <w:b w:val="false"/>
+          <w:bCs w:val="false"/>
+          <w:sz w:val="28"/>
+          <w:szCs w:val="28"/>
+          <w:shd w:fill="FFFFFF" w:val="clear"/>
+        </w:rPr>
+        <w:t>R</w:t>
+      </w:r>
+      <w:r>
+        <w:rPr>
+          <w:b w:val="false"/>
+          <w:bCs w:val="false"/>
+          <w:sz w:val="28"/>
+          <w:szCs w:val="28"/>
+          <w:shd w:fill="FFFFFF" w:val="clear"/>
+        </w:rPr>
+        <w:t xml:space="preserve">esults </w:t>
+      </w:r>
+      <w:r>
+        <w:rPr>
+          <w:b w:val="false"/>
+          <w:bCs w:val="false"/>
+          <w:sz w:val="28"/>
+          <w:szCs w:val="28"/>
+          <w:shd w:fill="FFFFFF" w:val="clear"/>
+        </w:rPr>
+        <w:t>&amp; Discussion</w:t>
+      </w:r>
+    </w:p>
+    <w:p>
+      <w:pPr>
+        <w:pStyle w:val="Normal"/>
+        <w:numPr>
+          <w:ilvl w:val="2"/>
+          <w:numId w:val="6"/>
+        </w:numPr>
+        <w:bidi w:val="0"/>
+        <w:spacing w:lineRule="auto" w:line="360"/>
+        <w:jc w:val="start"/>
+        <w:rPr>
+          <w:sz w:val="28"/>
+          <w:szCs w:val="28"/>
+        </w:rPr>
+      </w:pPr>
+      <w:r>
+        <w:rPr>
+          <w:b w:val="false"/>
+          <w:bCs w:val="false"/>
+          <w:sz w:val="28"/>
+          <w:szCs w:val="28"/>
+          <w:shd w:fill="FFFFFF" w:val="clear"/>
+        </w:rPr>
+        <w:t>Datasets, Evaluation Metrics, Results</w:t>
+      </w:r>
+    </w:p>
+    <w:p>
+      <w:pPr>
+        <w:pStyle w:val="Normal"/>
+        <w:numPr>
+          <w:ilvl w:val="2"/>
+          <w:numId w:val="6"/>
+        </w:numPr>
+        <w:bidi w:val="0"/>
+        <w:spacing w:lineRule="auto" w:line="360"/>
+        <w:jc w:val="start"/>
+        <w:rPr>
+          <w:sz w:val="28"/>
+          <w:szCs w:val="28"/>
+        </w:rPr>
+      </w:pPr>
+      <w:r>
+        <w:rPr>
+          <w:b w:val="false"/>
+          <w:bCs w:val="false"/>
+          <w:sz w:val="28"/>
+          <w:szCs w:val="28"/>
+          <w:shd w:fill="FFFFFF" w:val="clear"/>
+        </w:rPr>
+        <w:t>Improvement - What can be done to improve the method ?</w:t>
+      </w:r>
+    </w:p>
+    <w:p>
+      <w:pPr>
+        <w:pStyle w:val="Heading2"/>
         <w:numPr>
           <w:ilvl w:val="1"/>
           <w:numId w:val="2"/>
         </w:numPr>
-        <w:bidi w:val="0"/>
-        <w:spacing w:lineRule="auto" w:line="360"/>
-        <w:jc w:val="start"/>
-        <w:rPr>
-          <w:b w:val="false"/>
-          <w:bCs w:val="false"/>
-          <w:sz w:val="28"/>
-          <w:szCs w:val="28"/>
-        </w:rPr>
-      </w:pPr>
-      <w:bookmarkStart w:id="0" w:name="docs-internal-guid-19d633ad-7fff-4bbe-4f"/>
-      <w:bookmarkEnd w:id="0"/>
-      <w:r>
-        <w:rPr>
-          <w:b w:val="false"/>
-          <w:bCs w:val="false"/>
-          <w:sz w:val="28"/>
-          <w:szCs w:val="28"/>
-          <w:shd w:fill="FFFFFF" w:val="clear"/>
-        </w:rPr>
-        <w:t>Discussion - What can be done to improve the method ?</w:t>
-      </w:r>
-    </w:p>
-    <w:p>
-      <w:pPr>
-        <w:pStyle w:val="Normal"/>
+        <w:spacing w:lineRule="auto" w:line="360" w:before="0" w:after="120"/>
+        <w:rPr/>
+      </w:pPr>
+      <w:r>
+        <w:rPr/>
+        <w:t>Introduction</w:t>
+      </w:r>
+    </w:p>
+    <w:p>
+      <w:pPr>
+        <w:pStyle w:val="BodyText"/>
+        <w:spacing w:lineRule="auto" w:line="360" w:before="0" w:after="120"/>
+        <w:rPr/>
+      </w:pPr>
+      <w:r>
+        <w:rPr/>
+        <w:tab/>
+        <w:t xml:space="preserve">Lane detection is a fundamental task in </w:t>
+      </w:r>
+      <w:r>
+        <w:rPr>
+          <w:i/>
+          <w:iCs/>
+        </w:rPr>
+        <w:t>Autonomous Driving System (ADS)</w:t>
+      </w:r>
+      <w:r>
+        <w:rPr/>
+        <w:t xml:space="preserve"> and</w:t>
+      </w:r>
+      <w:r>
+        <w:rPr>
+          <w:i/>
+          <w:iCs/>
+        </w:rPr>
+        <w:t xml:space="preserve"> Advanced Driver Assistance System (ADAS)</w:t>
+      </w:r>
+      <w:r>
+        <w:rPr/>
+        <w:t xml:space="preserve"> </w:t>
+      </w:r>
+      <w:r>
+        <w:rPr/>
+        <w:t>(</w:t>
+      </w:r>
+      <w:r>
+        <w:rPr>
+          <w:i/>
+          <w:iCs/>
+        </w:rPr>
+        <w:t>for example driving route planning, lane keeping assist, and adaptive cruise control etc.</w:t>
+      </w:r>
+      <w:r>
+        <w:rPr/>
+        <w:t>). Lane detection in real scenes is very challenging.</w:t>
+      </w:r>
+    </w:p>
+    <w:p>
+      <w:pPr>
+        <w:pStyle w:val="BodyText"/>
+        <w:spacing w:lineRule="auto" w:line="360" w:before="0" w:after="0"/>
+        <w:rPr/>
+      </w:pPr>
+      <w:r>
+        <w:rPr/>
+      </w:r>
+      <w:r>
+        <mc:AlternateContent>
+          <mc:Choice Requires="wps">
+            <w:drawing>
+              <wp:anchor behindDoc="0" distT="0" distB="0" distL="0" distR="0" simplePos="0" locked="0" layoutInCell="0" allowOverlap="1" relativeHeight="2">
+                <wp:simplePos x="0" y="0"/>
+                <wp:positionH relativeFrom="column">
+                  <wp:posOffset>0</wp:posOffset>
+                </wp:positionH>
+                <wp:positionV relativeFrom="paragraph">
+                  <wp:posOffset>48260</wp:posOffset>
+                </wp:positionV>
+                <wp:extent cx="6332220" cy="5420360"/>
+                <wp:effectExtent l="0" t="0" r="0" b="0"/>
+                <wp:wrapSquare wrapText="largest"/>
+                <wp:docPr id="1" name="Frame1"/>
+                <a:graphic xmlns:a="http://schemas.openxmlformats.org/drawingml/2006/main">
+                  <a:graphicData uri="http://schemas.microsoft.com/office/word/2010/wordprocessingShape">
+                    <wps:wsp>
+                      <wps:cNvSpPr txBox="1"/>
+                      <wps:spPr>
+                        <a:xfrm>
+                          <a:off x="0" y="0"/>
+                          <a:ext cx="6332220" cy="5420360"/>
+                        </a:xfrm>
+                        <a:prstGeom prst="rect"/>
+                        <a:solidFill>
+                          <a:srgbClr val="FFFFFF"/>
+                        </a:solidFill>
+                      </wps:spPr>
+                      <wps:txbx>
+                        <w:txbxContent>
+                          <w:p>
+                            <w:pPr>
+                              <w:pStyle w:val="Figure"/>
+                              <w:spacing w:before="63" w:after="63"/>
+                              <w:rPr/>
+                            </w:pPr>
+                            <w:r>
+                              <w:rPr/>
+                              <w:drawing>
+                                <wp:inline distT="0" distB="0" distL="0" distR="0">
+                                  <wp:extent cx="6332220" cy="4237355"/>
+                                  <wp:effectExtent l="0" t="0" r="0" b="0"/>
+                                  <wp:docPr id="2" name="Image1" descr="" title=""/>
+                                  <wp:cNvGraphicFramePr>
+                                    <a:graphicFrameLocks xmlns:a="http://schemas.openxmlformats.org/drawingml/2006/main" noChangeAspect="1"/>
+                                  </wp:cNvGraphicFramePr>
+                                  <a:graphic xmlns:a="http://schemas.openxmlformats.org/drawingml/2006/main">
+                                    <a:graphicData uri="http://schemas.openxmlformats.org/drawingml/2006/picture">
+                                      <pic:pic xmlns:pic="http://schemas.openxmlformats.org/drawingml/2006/picture">
+                                        <pic:nvPicPr>
+                                          <pic:cNvPr id="2" name="Image1" descr="" title=""/>
+                                          <pic:cNvPicPr>
+                                            <a:picLocks noChangeAspect="1" noChangeArrowheads="1"/>
+                                          </pic:cNvPicPr>
+                                        </pic:nvPicPr>
+                                        <pic:blipFill>
+                                          <a:blip r:embed="rId3"/>
+                                          <a:stretch>
+                                            <a:fillRect/>
+                                          </a:stretch>
+                                        </pic:blipFill>
+                                        <pic:spPr bwMode="auto">
+                                          <a:xfrm>
+                                            <a:off x="0" y="0"/>
+                                            <a:ext cx="6332220" cy="4237355"/>
+                                          </a:xfrm>
+                                          <a:prstGeom prst="rect">
+                                            <a:avLst/>
+                                          </a:prstGeom>
+                                        </pic:spPr>
+                                      </pic:pic>
+                                    </a:graphicData>
+                                  </a:graphic>
+                                </wp:inline>
+                              </w:drawing>
+                              <w:t xml:space="preserve">Figure </w:t>
+                            </w:r>
+                            <w:r>
+                              <w:rPr/>
+                              <w:fldChar w:fldCharType="begin"/>
+                            </w:r>
+                            <w:r>
+                              <w:rPr/>
+                              <w:instrText xml:space="preserve"> SEQ Figure \* ARABIC </w:instrText>
+                            </w:r>
+                            <w:r>
+                              <w:rPr/>
+                              <w:fldChar w:fldCharType="separate"/>
+                            </w:r>
+                            <w:r>
+                              <w:rPr/>
+                              <w:t>1</w:t>
+                            </w:r>
+                            <w:r>
+                              <w:rPr/>
+                              <w:fldChar w:fldCharType="end"/>
+                            </w:r>
+                            <w:r>
+                              <w:rPr/>
+                              <w:t xml:space="preserve">: Examples of lanes lines in real scenes. The lane lines often have complex topologies, </w:t>
+                            </w:r>
+                            <w:r>
+                              <w:rPr/>
+                              <w:t xml:space="preserve">additionally the lighting and </w:t>
+                            </w:r>
+                            <w:r>
+                              <w:rPr/>
+                              <w:t>weather conditions in these four pictures are also very different.</w:t>
+                            </w:r>
+                          </w:p>
+                          <w:p>
+                            <w:pPr>
+                              <w:pStyle w:val="Figure"/>
+                              <w:spacing w:before="6" w:after="6"/>
+                              <w:rPr/>
+                            </w:pPr>
+                            <w:r>
+                              <w:rPr/>
+                              <w:t xml:space="preserve">(a) The lane lines are blocked by vehicles. </w:t>
+                            </w:r>
+                          </w:p>
+                          <w:p>
+                            <w:pPr>
+                              <w:pStyle w:val="Figure"/>
+                              <w:spacing w:before="6" w:after="6"/>
+                              <w:rPr/>
+                            </w:pPr>
+                            <w:r>
+                              <w:rPr/>
+                              <w:t xml:space="preserve">(b) The lane lines have forked and curved structures. </w:t>
+                            </w:r>
+                          </w:p>
+                          <w:p>
+                            <w:pPr>
+                              <w:pStyle w:val="Figure"/>
+                              <w:spacing w:before="6" w:after="6"/>
+                              <w:rPr/>
+                            </w:pPr>
+                            <w:r>
+                              <w:rPr/>
+                              <w:t>(c) The lane lines are dense an</w:t>
+                            </w:r>
+                            <w:r>
+                              <w:rPr/>
+                              <w:t>d blocked.</w:t>
+                            </w:r>
+                          </w:p>
+                          <w:p>
+                            <w:pPr>
+                              <w:pStyle w:val="Figure"/>
+                              <w:spacing w:before="6" w:after="6"/>
+                              <w:rPr/>
+                            </w:pPr>
+                            <w:r>
+                              <w:rPr/>
+                              <w:t xml:space="preserve">(d)The lane lines are extremely curved. </w:t>
+                            </w:r>
+                          </w:p>
+                        </w:txbxContent>
+                      </wps:txbx>
+                      <wps:bodyPr anchor="t" lIns="0" tIns="0" rIns="0" bIns="0">
+                        <a:noAutofit/>
+                      </wps:bodyPr>
+                    </wps:wsp>
+                  </a:graphicData>
+                </a:graphic>
+              </wp:anchor>
+            </w:drawing>
+          </mc:Choice>
+          <mc:Fallback>
+            <w:pict>
+              <v:rect style="position:absolute;rotation:-0;width:498.6pt;height:426.8pt;mso-wrap-distance-left:0pt;mso-wrap-distance-right:0pt;mso-wrap-distance-top:0pt;mso-wrap-distance-bottom:0pt;margin-top:3.8pt;mso-position-vertical-relative:text;margin-left:0pt;mso-position-horizontal-relative:text">
+                <v:textbox inset="0in,0in,0in,0in">
+                  <w:txbxContent>
+                    <w:p>
+                      <w:pPr>
+                        <w:pStyle w:val="Figure"/>
+                        <w:spacing w:before="63" w:after="63"/>
+                        <w:rPr/>
+                      </w:pPr>
+                      <w:r>
+                        <w:rPr/>
+                        <w:drawing>
+                          <wp:inline distT="0" distB="0" distL="0" distR="0">
+                            <wp:extent cx="6332220" cy="4237355"/>
+                            <wp:effectExtent l="0" t="0" r="0" b="0"/>
+                            <wp:docPr id="3" name="Image1" descr="" title=""/>
+                            <wp:cNvGraphicFramePr>
+                              <a:graphicFrameLocks xmlns:a="http://schemas.openxmlformats.org/drawingml/2006/main" noChangeAspect="1"/>
+                            </wp:cNvGraphicFramePr>
+                            <a:graphic xmlns:a="http://schemas.openxmlformats.org/drawingml/2006/main">
+                              <a:graphicData uri="http://schemas.openxmlformats.org/drawingml/2006/picture">
+                                <pic:pic xmlns:pic="http://schemas.openxmlformats.org/drawingml/2006/picture">
+                                  <pic:nvPicPr>
+                                    <pic:cNvPr id="3" name="Image1" descr="" title=""/>
+                                    <pic:cNvPicPr>
+                                      <a:picLocks noChangeAspect="1" noChangeArrowheads="1"/>
+                                    </pic:cNvPicPr>
+                                  </pic:nvPicPr>
+                                  <pic:blipFill>
+                                    <a:blip r:embed="rId4"/>
+                                    <a:stretch>
+                                      <a:fillRect/>
+                                    </a:stretch>
+                                  </pic:blipFill>
+                                  <pic:spPr bwMode="auto">
+                                    <a:xfrm>
+                                      <a:off x="0" y="0"/>
+                                      <a:ext cx="6332220" cy="4237355"/>
+                                    </a:xfrm>
+                                    <a:prstGeom prst="rect">
+                                      <a:avLst/>
+                                    </a:prstGeom>
+                                  </pic:spPr>
+                                </pic:pic>
+                              </a:graphicData>
+                            </a:graphic>
+                          </wp:inline>
+                        </w:drawing>
+                        <w:t xml:space="preserve">Figure </w:t>
+                      </w:r>
+                      <w:r>
+                        <w:rPr/>
+                        <w:fldChar w:fldCharType="begin"/>
+                      </w:r>
+                      <w:r>
+                        <w:rPr/>
+                        <w:instrText xml:space="preserve"> SEQ Figure \* ARABIC </w:instrText>
+                      </w:r>
+                      <w:r>
+                        <w:rPr/>
+                        <w:fldChar w:fldCharType="separate"/>
+                      </w:r>
+                      <w:r>
+                        <w:rPr/>
+                        <w:t>1</w:t>
+                      </w:r>
+                      <w:r>
+                        <w:rPr/>
+                        <w:fldChar w:fldCharType="end"/>
+                      </w:r>
+                      <w:r>
+                        <w:rPr/>
+                        <w:t xml:space="preserve">: Examples of lanes lines in real scenes. The lane lines often have complex topologies, </w:t>
+                      </w:r>
+                      <w:r>
+                        <w:rPr/>
+                        <w:t xml:space="preserve">additionally the lighting and </w:t>
+                      </w:r>
+                      <w:r>
+                        <w:rPr/>
+                        <w:t>weather conditions in these four pictures are also very different.</w:t>
+                      </w:r>
+                    </w:p>
+                    <w:p>
+                      <w:pPr>
+                        <w:pStyle w:val="Figure"/>
+                        <w:spacing w:before="6" w:after="6"/>
+                        <w:rPr/>
+                      </w:pPr>
+                      <w:r>
+                        <w:rPr/>
+                        <w:t xml:space="preserve">(a) The lane lines are blocked by vehicles. </w:t>
+                      </w:r>
+                    </w:p>
+                    <w:p>
+                      <w:pPr>
+                        <w:pStyle w:val="Figure"/>
+                        <w:spacing w:before="6" w:after="6"/>
+                        <w:rPr/>
+                      </w:pPr>
+                      <w:r>
+                        <w:rPr/>
+                        <w:t xml:space="preserve">(b) The lane lines have forked and curved structures. </w:t>
+                      </w:r>
+                    </w:p>
+                    <w:p>
+                      <w:pPr>
+                        <w:pStyle w:val="Figure"/>
+                        <w:spacing w:before="6" w:after="6"/>
+                        <w:rPr/>
+                      </w:pPr>
+                      <w:r>
+                        <w:rPr/>
+                        <w:t>(c) The lane lines are dense an</w:t>
+                      </w:r>
+                      <w:r>
+                        <w:rPr/>
+                        <w:t>d blocked.</w:t>
+                      </w:r>
+                    </w:p>
+                    <w:p>
+                      <w:pPr>
+                        <w:pStyle w:val="Figure"/>
+                        <w:spacing w:before="6" w:after="6"/>
+                        <w:rPr/>
+                      </w:pPr>
+                      <w:r>
+                        <w:rPr/>
+                        <w:t xml:space="preserve">(d)The lane lines are extremely curved. </w:t>
+                      </w:r>
+                    </w:p>
+                  </w:txbxContent>
+                </v:textbox>
+                <w10:wrap type="square" side="largest"/>
+              </v:rect>
+            </w:pict>
+          </mc:Fallback>
+        </mc:AlternateContent>
+      </w:r>
+    </w:p>
+    <w:p>
+      <w:pPr>
+        <w:pStyle w:val="Heading2"/>
         <w:numPr>
           <w:ilvl w:val="1"/>
           <w:numId w:val="2"/>
         </w:numPr>
-        <w:bidi w:val="0"/>
-        <w:spacing w:lineRule="auto" w:line="360"/>
-        <w:jc w:val="start"/>
-        <w:rPr>
-          <w:b w:val="false"/>
-          <w:bCs w:val="false"/>
-          <w:sz w:val="28"/>
-          <w:szCs w:val="28"/>
-        </w:rPr>
-      </w:pPr>
-      <w:r>
-        <w:rPr>
-          <w:b w:val="false"/>
-          <w:bCs w:val="false"/>
-          <w:sz w:val="28"/>
-          <w:szCs w:val="28"/>
-          <w:shd w:fill="FFFFFF" w:val="clear"/>
-        </w:rPr>
-        <w:t>Conclusion</w:t>
-      </w:r>
-    </w:p>
-    <w:p>
-      <w:pPr>
-        <w:pStyle w:val="Normal"/>
-        <w:bidi w:val="0"/>
-        <w:spacing w:lineRule="auto" w:line="360"/>
-        <w:jc w:val="start"/>
-        <w:rPr>
-          <w:shd w:fill="FFFFFF" w:val="clear"/>
-        </w:rPr>
-      </w:pPr>
-      <w:r>
-        <w:rPr>
-          <w:b w:val="false"/>
-          <w:bCs w:val="false"/>
-          <w:sz w:val="32"/>
-          <w:szCs w:val="32"/>
-        </w:rPr>
-      </w:r>
-      <w:r>
-        <w:br w:type="page"/>
-      </w:r>
-    </w:p>
-    <w:p>
-      <w:pPr>
-        <w:pStyle w:val="Heading2"/>
-        <w:rPr/>
-      </w:pPr>
-      <w:r>
-        <w:rPr/>
-        <w:t>Traditional lane detection methods</w:t>
+        <w:spacing w:lineRule="auto" w:line="360" w:before="0" w:after="120"/>
+        <w:rPr/>
+      </w:pPr>
+      <w:r>
+        <w:rPr/>
+        <w:t xml:space="preserve">Traditional </w:t>
+      </w:r>
+      <w:r>
+        <w:rPr/>
+        <w:t>L</w:t>
+      </w:r>
+      <w:r>
+        <w:rPr/>
+        <w:t xml:space="preserve">ane </w:t>
+      </w:r>
+      <w:r>
+        <w:rPr/>
+        <w:t>D</w:t>
+      </w:r>
+      <w:r>
+        <w:rPr/>
+        <w:t xml:space="preserve">etection </w:t>
+      </w:r>
+      <w:r>
+        <w:rPr/>
+        <w:t>M</w:t>
+      </w:r>
+      <w:r>
+        <w:rPr/>
+        <w:t>ethods</w:t>
       </w:r>
     </w:p>
     <w:p>
@@ -594,7 +1260,7 @@
       <w:r>
         <w:rPr/>
         <w:tab/>
-        <w:t xml:space="preserve">Traditional lane detection methods usually rely on hand-crafted features and post processing techniques like </w:t>
+        <w:t xml:space="preserve">Traditional lane detection methods usually rely on hand-crafted features and post-processing techniques like </w:t>
       </w:r>
       <w:r>
         <w:rPr>
@@ -610,61 +1276,73 @@
           <w:i/>
           <w:iCs/>
         </w:rPr>
-        <w:t xml:space="preserve">. </w:t>
+        <w:t xml:space="preserve">. [2012, 2014, 2015, 2016] </w:t>
+      </w:r>
+      <w:r>
+        <w:rPr>
+          <w:i w:val="false"/>
+          <w:iCs w:val="false"/>
+        </w:rPr>
+        <w:t>These methods are limited in representation ability and robustness, making them difficult to handle the diversity of lane lines in different road scenarios.</w:t>
+      </w:r>
+    </w:p>
+    <w:p>
+      <w:pPr>
+        <w:pStyle w:val="Heading2"/>
+        <w:numPr>
+          <w:ilvl w:val="1"/>
+          <w:numId w:val="2"/>
+        </w:numPr>
+        <w:spacing w:lineRule="auto" w:line="360"/>
+        <w:ind w:hanging="0" w:start="0"/>
+        <w:rPr/>
+      </w:pPr>
+      <w:r>
+        <w:rPr/>
+        <w:t xml:space="preserve">Recent </w:t>
+      </w:r>
+      <w:r>
+        <w:rPr/>
+        <w:t>L</w:t>
+      </w:r>
+      <w:r>
+        <w:rPr/>
+        <w:t xml:space="preserve">ane </w:t>
+      </w:r>
+      <w:r>
+        <w:rPr/>
+        <w:t>D</w:t>
+      </w:r>
+      <w:r>
+        <w:rPr/>
+        <w:t xml:space="preserve">etection </w:t>
+      </w:r>
+      <w:r>
+        <w:rPr/>
+        <w:t>M</w:t>
+      </w:r>
+      <w:r>
+        <w:rPr/>
+        <w:t>ethods</w:t>
+      </w:r>
+    </w:p>
+    <w:p>
+      <w:pPr>
+        <w:pStyle w:val="BodyText"/>
+        <w:spacing w:lineRule="auto" w:line="360" w:before="0" w:after="140"/>
+        <w:rPr/>
+      </w:pPr>
+      <w:r>
+        <w:rPr/>
+        <w:tab/>
+        <w:t>Deep-learning-based lane detection methods have recently achieved great success, thanks to the powerful representation ability of</w:t>
       </w:r>
       <w:r>
         <w:rPr>
           <w:i/>
           <w:iCs/>
         </w:rPr>
-        <w:t xml:space="preserve">[2012, 2014, 2015, 2016] </w:t>
-      </w:r>
-      <w:r>
-        <w:rPr>
-          <w:i w:val="false"/>
-          <w:iCs w:val="false"/>
-        </w:rPr>
-        <w:t>These methods are limited in representation ability and robustness, making them difficult to handle the diversity of lane lines in different road scenarios.</w:t>
-      </w:r>
-    </w:p>
-    <w:p>
-      <w:pPr>
-        <w:pStyle w:val="BodyText"/>
-        <w:spacing w:lineRule="auto" w:line="360"/>
-        <w:rPr>
-          <w:i w:val="false"/>
-          <w:i w:val="false"/>
-          <w:iCs w:val="false"/>
-        </w:rPr>
-      </w:pPr>
-      <w:r>
-        <w:rPr/>
-      </w:r>
-    </w:p>
-    <w:p>
-      <w:pPr>
-        <w:pStyle w:val="Heading2"/>
-        <w:ind w:hanging="0" w:start="0"/>
-        <w:rPr/>
-      </w:pPr>
-      <w:r>
-        <w:rPr/>
-        <w:t>Recently lane detection methods</w:t>
-      </w:r>
-    </w:p>
-    <w:p>
-      <w:pPr>
-        <w:pStyle w:val="BodyText"/>
-        <w:spacing w:lineRule="auto" w:line="360" w:before="0" w:after="140"/>
-        <w:rPr/>
-      </w:pPr>
-      <w:r>
-        <w:rPr/>
-        <w:tab/>
-      </w:r>
-      <w:r>
-        <w:rPr/>
-        <w:t xml:space="preserve">Recently, </w:t>
+        <w:t xml:space="preserve"> convolutional neural networks </w:t>
       </w:r>
       <w:r>
         <w:rPr>
@@ -673,22 +1351,1225 @@
           <w:i/>
           <w:iCs/>
         </w:rPr>
-        <w:t>dynamic convolution-based methods</w:t>
-      </w:r>
-      <w:r>
-        <w:rPr/>
-        <w:t xml:space="preserve">, e.g., </w:t>
+        <w:t>(CNN)</w:t>
+      </w:r>
+      <w:r>
+        <w:rPr>
+          <w:i w:val="false"/>
+          <w:iCs w:val="false"/>
+        </w:rPr>
+        <w:t>.</w:t>
+      </w:r>
+      <w:r>
+        <w:rPr/>
+        <w:t xml:space="preserve"> Existing methods often rely on specific background knowledge – </w:t>
       </w:r>
       <w:r>
         <w:rPr>
           <w:i/>
           <w:iCs/>
+          <w:color w:val="158466"/>
+        </w:rPr>
+        <w:t>such as straight line anchors and parametric curves</w:t>
+      </w:r>
+      <w:r>
+        <w:rPr/>
+        <w:t xml:space="preserve"> – to detect lane lines.</w:t>
+      </w:r>
+    </w:p>
+    <w:p>
+      <w:pPr>
+        <w:pStyle w:val="BodyText"/>
+        <w:spacing w:lineRule="auto" w:line="360" w:before="0" w:after="140"/>
+        <w:rPr/>
+      </w:pPr>
+      <w:r>
+        <w:rPr/>
+        <w:tab/>
+        <w:t xml:space="preserve">Recently, </w:t>
+      </w:r>
+      <w:r>
+        <w:rPr>
+          <w:b/>
+          <w:bCs/>
+          <w:i/>
+          <w:iCs/>
+        </w:rPr>
+        <w:t>dynamic convolution-based methods</w:t>
+      </w:r>
+      <w:r>
+        <w:rPr/>
+        <w:t xml:space="preserve">, e.g., </w:t>
+      </w:r>
+      <w:r>
+        <w:rPr>
+          <w:i/>
+          <w:iCs/>
         </w:rPr>
         <w:t>CondLaneNet</w:t>
       </w:r>
       <w:r>
         <w:rPr/>
-        <w:t>, have shown promising performance by considering the features from some key locations of a lane line, such as the starting point, as convolutional kernels, and convoluting them with the whole feature map to detect lane lines.</w:t>
+        <w:t xml:space="preserve">, have shown promising performance by considering the features from some key locations of a lane line, – </w:t>
+      </w:r>
+      <w:r>
+        <w:rPr>
+          <w:i/>
+          <w:iCs/>
+          <w:color w:val="158466"/>
+        </w:rPr>
+        <w:t>such as the starting point, as convolutional kernels, and convolution them with the whole feature map</w:t>
+      </w:r>
+      <w:r>
+        <w:rPr/>
+        <w:t xml:space="preserve"> – to detect lane lines.</w:t>
+      </w:r>
+    </w:p>
+    <w:p>
+      <w:pPr>
+        <w:pStyle w:val="BodyText"/>
+        <w:spacing w:lineRule="auto" w:line="360" w:before="0" w:after="140"/>
+        <w:rPr/>
+      </w:pPr>
+      <w:r>
+        <w:rPr/>
+        <w:tab/>
+        <w:t xml:space="preserve">However, the kernels computed from the key locations fail to capture the lane line’s global information due to its </w:t>
+      </w:r>
+      <w:r>
+        <w:rPr>
+          <w:i/>
+          <w:iCs/>
+        </w:rPr>
+        <w:t>long</w:t>
+      </w:r>
+      <w:r>
+        <w:rPr/>
+        <w:t xml:space="preserve"> and </w:t>
+      </w:r>
+      <w:r>
+        <w:rPr>
+          <w:i/>
+          <w:iCs/>
+        </w:rPr>
+        <w:t>thin structure</w:t>
+      </w:r>
+      <w:r>
+        <w:rPr/>
+        <w:t xml:space="preserve">, leading to inaccurate detection of lane lines with complex topologies. In addition, the kernels resulting from the key locations are sensitive to occlusions and lane intersections. For instance, </w:t>
+      </w:r>
+      <w:r>
+        <w:rPr>
+          <w:b/>
+          <w:bCs/>
+          <w:i/>
+          <w:iCs/>
+          <w:color w:val="BF0041"/>
+          <w:u w:val="single"/>
+        </w:rPr>
+        <w:t>when they are obscured by vehicles or pedestrians.</w:t>
+      </w:r>
+      <w:r>
+        <w:rPr>
+          <w:b w:val="false"/>
+          <w:bCs w:val="false"/>
+          <w:i w:val="false"/>
+          <w:iCs w:val="false"/>
+          <w:color w:val="BF0041"/>
+          <w:u w:val="none"/>
+        </w:rPr>
+        <w:t xml:space="preserve"> </w:t>
+      </w:r>
+      <w:r>
+        <w:rPr>
+          <w:b w:val="false"/>
+          <w:bCs w:val="false"/>
+          <w:i w:val="false"/>
+          <w:iCs w:val="false"/>
+          <w:u w:val="none"/>
+        </w:rPr>
+        <w:t>A</w:t>
+      </w:r>
+      <w:r>
+        <w:rPr>
+          <w:b w:val="false"/>
+          <w:bCs w:val="false"/>
+          <w:i w:val="false"/>
+          <w:iCs w:val="false"/>
+          <w:u w:val="none"/>
+        </w:rPr>
+        <w:t xml:space="preserve">dditionally, it is difficult to differentiate </w:t>
+      </w:r>
+      <w:r>
+        <w:rPr>
+          <w:b/>
+          <w:bCs/>
+          <w:i/>
+          <w:iCs/>
+          <w:color w:val="BF0041"/>
+          <w:u w:val="single"/>
+        </w:rPr>
+        <w:t>between multiple lane lines that share the same starting point.</w:t>
+      </w:r>
+    </w:p>
+    <w:p>
+      <w:pPr>
+        <w:pStyle w:val="Heading2"/>
+        <w:numPr>
+          <w:ilvl w:val="1"/>
+          <w:numId w:val="2"/>
+        </w:numPr>
+        <w:spacing w:lineRule="auto" w:line="360"/>
+        <w:ind w:hanging="0" w:start="0"/>
+        <w:rPr/>
+      </w:pPr>
+      <w:r>
+        <w:rPr/>
+        <w:t>Re</w:t>
+      </w:r>
+      <w:r>
+        <w:rPr/>
+        <w:t>lated Works - Literature review</w:t>
+      </w:r>
+    </w:p>
+    <w:p>
+      <w:pPr>
+        <w:pStyle w:val="Heading3"/>
+        <w:numPr>
+          <w:ilvl w:val="0"/>
+          <w:numId w:val="0"/>
+        </w:numPr>
+        <w:rPr/>
+      </w:pPr>
+      <w:r>
+        <w:rPr>
+          <w:sz w:val="28"/>
+          <w:szCs w:val="28"/>
+        </w:rPr>
+        <w:tab/>
+        <w:t xml:space="preserve">Anchor-based </w:t>
+      </w:r>
+      <w:r>
+        <w:rPr>
+          <w:sz w:val="28"/>
+          <w:szCs w:val="28"/>
+        </w:rPr>
+        <w:t>m</w:t>
+      </w:r>
+      <w:r>
+        <w:rPr>
+          <w:sz w:val="28"/>
+          <w:szCs w:val="28"/>
+        </w:rPr>
+        <w:t>ethods</w:t>
+      </w:r>
+    </w:p>
+    <w:p>
+      <w:pPr>
+        <w:pStyle w:val="BodyText"/>
+        <w:numPr>
+          <w:ilvl w:val="0"/>
+          <w:numId w:val="0"/>
+        </w:numPr>
+        <w:spacing w:lineRule="auto" w:line="360" w:before="57" w:after="197"/>
+        <w:rPr/>
+      </w:pPr>
+      <w:r>
+        <w:rPr>
+          <w:sz w:val="28"/>
+          <w:szCs w:val="28"/>
+        </w:rPr>
+        <w:tab/>
+      </w:r>
+      <w:r>
+        <w:rPr>
+          <w:sz w:val="24"/>
+          <w:szCs w:val="24"/>
+        </w:rPr>
+        <w:t xml:space="preserve">The anchor-based methods </w:t>
+      </w:r>
+      <w:r>
+        <w:rPr>
+          <w:i/>
+          <w:iCs/>
+          <w:sz w:val="24"/>
+          <w:szCs w:val="24"/>
+        </w:rPr>
+        <w:t>[</w:t>
+      </w:r>
+      <w:r>
+        <w:rPr>
+          <w:i/>
+          <w:iCs/>
+          <w:sz w:val="24"/>
+          <w:szCs w:val="24"/>
+        </w:rPr>
+        <w:t>LaneATT:2021, SGNet:2021, CLRNet:2022</w:t>
+      </w:r>
+      <w:r>
+        <w:rPr>
+          <w:i/>
+          <w:iCs/>
+          <w:sz w:val="24"/>
+          <w:szCs w:val="24"/>
+        </w:rPr>
+        <w:t>]</w:t>
+      </w:r>
+      <w:r>
+        <w:rPr>
+          <w:sz w:val="24"/>
+          <w:szCs w:val="24"/>
+        </w:rPr>
+        <w:t xml:space="preserve"> detect lane lines by generating a set of pre-defined line anchors first, and then extracting the anchor features with pooling operation, and finally regressing the offsets from the anchors to the target lane lines with the extracted features.</w:t>
+      </w:r>
+    </w:p>
+    <w:p>
+      <w:pPr>
+        <w:pStyle w:val="BodyText"/>
+        <w:numPr>
+          <w:ilvl w:val="0"/>
+          <w:numId w:val="0"/>
+        </w:numPr>
+        <w:spacing w:lineRule="auto" w:line="360" w:before="57" w:after="197"/>
+        <w:rPr>
+          <w:i w:val="false"/>
+          <w:i w:val="false"/>
+          <w:iCs w:val="false"/>
+        </w:rPr>
+      </w:pPr>
+      <w:r>
+        <w:rPr>
+          <w:i w:val="false"/>
+          <w:iCs w:val="false"/>
+          <w:sz w:val="24"/>
+          <w:szCs w:val="24"/>
+        </w:rPr>
+        <w:tab/>
+        <w:t xml:space="preserve">For these methods, the Non-maximum Suppression (NMS) post-processing is needed to remove duplicate predictions, which decreases the efficiency. Also, the fixed lane anchors can hardly deal with the lane lines with complex topologies, such as the curved and forked lane lines, which influences the lane detection performance. </w:t>
+      </w:r>
+    </w:p>
+    <w:p>
+      <w:pPr>
+        <w:pStyle w:val="Heading3"/>
+        <w:numPr>
+          <w:ilvl w:val="2"/>
+          <w:numId w:val="2"/>
+        </w:numPr>
+        <w:ind w:hanging="0" w:start="0"/>
+        <w:rPr/>
+      </w:pPr>
+      <w:r>
+        <w:rPr/>
+        <w:tab/>
+        <w:t xml:space="preserve">Parameter-based </w:t>
+      </w:r>
+      <w:r>
+        <w:rPr/>
+        <w:t>m</w:t>
+      </w:r>
+      <w:r>
+        <w:rPr/>
+        <w:t>ethods</w:t>
+      </w:r>
+    </w:p>
+    <w:p>
+      <w:pPr>
+        <w:pStyle w:val="BodyText"/>
+        <w:spacing w:lineRule="auto" w:line="360"/>
+        <w:rPr/>
+      </w:pPr>
+      <w:r>
+        <w:rPr/>
+        <w:tab/>
+        <w:t xml:space="preserve">Parameter-based methods </w:t>
+      </w:r>
+      <w:r>
+        <w:rPr>
+          <w:i/>
+          <w:iCs/>
+        </w:rPr>
+        <w:t>[PolyLaneNet:2021, LSTR:2021]</w:t>
+      </w:r>
+      <w:r>
+        <w:rPr/>
+        <w:t xml:space="preserve"> represent lane lines with parametric curves and detect lane lines by predicting the corresponding curve parameters. It removes the complex post-processing procedures, such as pixel clustering and non-maximum suppression, thus can achieve fast speed. </w:t>
+      </w:r>
+    </w:p>
+    <w:p>
+      <w:pPr>
+        <w:pStyle w:val="BodyText"/>
+        <w:spacing w:lineRule="auto" w:line="360"/>
+        <w:rPr/>
+      </w:pPr>
+      <w:r>
+        <w:rPr>
+          <w:i/>
+          <w:iCs/>
+        </w:rPr>
+        <w:tab/>
+      </w:r>
+      <w:r>
+        <w:rPr>
+          <w:i w:val="false"/>
+          <w:iCs w:val="false"/>
+        </w:rPr>
+        <w:t>The prediction for many orders of the parametric curves is difficult and not robust, since a small prediction error on these terms will cause a large change in the shapes of lane lines. Therefore, the parameter-based methods have not exceeded other lane detection methods in accuracy.</w:t>
+      </w:r>
+    </w:p>
+    <w:p>
+      <w:pPr>
+        <w:pStyle w:val="Heading3"/>
+        <w:numPr>
+          <w:ilvl w:val="2"/>
+          <w:numId w:val="2"/>
+        </w:numPr>
+        <w:ind w:hanging="0" w:start="0"/>
+        <w:rPr/>
+      </w:pPr>
+      <w:r>
+        <w:rPr/>
+        <w:tab/>
+        <w:t xml:space="preserve">Segmentation-based </w:t>
+      </w:r>
+      <w:r>
+        <w:rPr/>
+        <w:t>m</w:t>
+      </w:r>
+      <w:r>
+        <w:rPr/>
+        <w:t>ethods</w:t>
+      </w:r>
+    </w:p>
+    <w:p>
+      <w:pPr>
+        <w:pStyle w:val="BodyText"/>
+        <w:spacing w:lineRule="auto" w:line="360"/>
+        <w:rPr/>
+      </w:pPr>
+      <w:r>
+        <w:rPr/>
+        <w:tab/>
+        <w:t xml:space="preserve">Segmentation-based methods </w:t>
+      </w:r>
+      <w:r>
+        <w:rPr>
+          <w:i/>
+          <w:iCs/>
+        </w:rPr>
+        <w:t>[LaneNet:2018, FOLOLane:2021, HDMapNet:2022]</w:t>
+      </w:r>
+      <w:r>
+        <w:rPr/>
+        <w:t xml:space="preserve"> detect lane lines with pixel-wise classification. Some of them apply semantic segmentation to detect lane points, which are then processed further to extract lane lines. </w:t>
+      </w:r>
+    </w:p>
+    <w:p>
+      <w:pPr>
+        <w:pStyle w:val="BodyText"/>
+        <w:spacing w:lineRule="auto" w:line="360"/>
+        <w:rPr/>
+      </w:pPr>
+      <w:r>
+        <w:rPr>
+          <w:i/>
+          <w:iCs/>
+        </w:rPr>
+        <w:tab/>
+      </w:r>
+      <w:r>
+        <w:rPr>
+          <w:i w:val="false"/>
+          <w:iCs w:val="false"/>
+        </w:rPr>
+        <w:t>This method may fail when the starting points are blocked by vehicles and pedestrians, or shared by multiple lane lines. And the kernels generated from starting points lacking the lane line’s global information, making this method not robust for handling lane lines with complex topologies.</w:t>
+      </w:r>
+    </w:p>
+    <w:p>
+      <w:pPr>
+        <w:pStyle w:val="Heading2"/>
+        <w:numPr>
+          <w:ilvl w:val="1"/>
+          <w:numId w:val="2"/>
+        </w:numPr>
+        <w:ind w:hanging="0" w:start="0"/>
+        <w:rPr/>
+      </w:pPr>
+      <w:r>
+        <w:rPr/>
+        <w:t xml:space="preserve">The </w:t>
+      </w:r>
+      <w:r>
+        <w:rPr/>
+        <w:t>M</w:t>
+      </w:r>
+      <w:r>
+        <w:rPr/>
+        <w:t xml:space="preserve">ain </w:t>
+      </w:r>
+      <w:r>
+        <w:rPr/>
+        <w:t>M</w:t>
+      </w:r>
+      <w:r>
+        <w:rPr/>
+        <w:t>ethod</w:t>
+      </w:r>
+    </w:p>
+    <w:p>
+      <w:pPr>
+        <w:pStyle w:val="BodyText"/>
+        <w:rPr/>
+      </w:pPr>
+      <w:r>
+        <w:rPr/>
+      </w:r>
+      <w:r>
+        <mc:AlternateContent>
+          <mc:Choice Requires="wps">
+            <w:drawing>
+              <wp:anchor behindDoc="0" distT="0" distB="0" distL="0" distR="0" simplePos="0" locked="0" layoutInCell="0" allowOverlap="1" relativeHeight="4">
+                <wp:simplePos x="0" y="0"/>
+                <wp:positionH relativeFrom="column">
+                  <wp:posOffset>-208915</wp:posOffset>
+                </wp:positionH>
+                <wp:positionV relativeFrom="paragraph">
+                  <wp:posOffset>-6350</wp:posOffset>
+                </wp:positionV>
+                <wp:extent cx="6692265" cy="3623310"/>
+                <wp:effectExtent l="0" t="0" r="0" b="0"/>
+                <wp:wrapSquare wrapText="largest"/>
+                <wp:docPr id="4" name="Frame2"/>
+                <a:graphic xmlns:a="http://schemas.openxmlformats.org/drawingml/2006/main">
+                  <a:graphicData uri="http://schemas.microsoft.com/office/word/2010/wordprocessingShape">
+                    <wps:wsp>
+                      <wps:cNvSpPr txBox="1"/>
+                      <wps:spPr>
+                        <a:xfrm>
+                          <a:off x="0" y="0"/>
+                          <a:ext cx="6692265" cy="3623310"/>
+                        </a:xfrm>
+                        <a:prstGeom prst="rect"/>
+                        <a:solidFill>
+                          <a:srgbClr val="FFFFFF"/>
+                        </a:solidFill>
+                      </wps:spPr>
+                      <wps:txbx>
+                        <w:txbxContent>
+                          <w:p>
+                            <w:pPr>
+                              <w:pStyle w:val="Figure"/>
+                              <w:spacing w:before="120" w:after="120"/>
+                              <w:rPr/>
+                            </w:pPr>
+                            <w:r>
+                              <w:rPr/>
+                              <w:drawing>
+                                <wp:inline distT="0" distB="0" distL="0" distR="0">
+                                  <wp:extent cx="7260590" cy="3088640"/>
+                                  <wp:effectExtent l="0" t="0" r="0" b="0"/>
+                                  <wp:docPr id="5" name="Image2" descr="" title=""/>
+                                  <wp:cNvGraphicFramePr>
+                                    <a:graphicFrameLocks xmlns:a="http://schemas.openxmlformats.org/drawingml/2006/main" noChangeAspect="1"/>
+                                  </wp:cNvGraphicFramePr>
+                                  <a:graphic xmlns:a="http://schemas.openxmlformats.org/drawingml/2006/main">
+                                    <a:graphicData uri="http://schemas.openxmlformats.org/drawingml/2006/picture">
+                                      <pic:pic xmlns:pic="http://schemas.openxmlformats.org/drawingml/2006/picture">
+                                        <pic:nvPicPr>
+                                          <pic:cNvPr id="5" name="Image2" descr="" title=""/>
+                                          <pic:cNvPicPr>
+                                            <a:picLocks noChangeAspect="1" noChangeArrowheads="1"/>
+                                          </pic:cNvPicPr>
+                                        </pic:nvPicPr>
+                                        <pic:blipFill>
+                                          <a:blip r:embed="rId5"/>
+                                          <a:stretch>
+                                            <a:fillRect/>
+                                          </a:stretch>
+                                        </pic:blipFill>
+                                        <pic:spPr bwMode="auto">
+                                          <a:xfrm>
+                                            <a:off x="0" y="0"/>
+                                            <a:ext cx="7260590" cy="3088640"/>
+                                          </a:xfrm>
+                                          <a:prstGeom prst="rect">
+                                            <a:avLst/>
+                                          </a:prstGeom>
+                                        </pic:spPr>
+                                      </pic:pic>
+                                    </a:graphicData>
+                                  </a:graphic>
+                                </wp:inline>
+                              </w:drawing>
+                              <w:t xml:space="preserve">Figure </w:t>
+                            </w:r>
+                            <w:r>
+                              <w:rPr/>
+                              <w:fldChar w:fldCharType="begin"/>
+                            </w:r>
+                            <w:r>
+                              <w:rPr/>
+                              <w:instrText xml:space="preserve"> SEQ Figure \* ARABIC </w:instrText>
+                            </w:r>
+                            <w:r>
+                              <w:rPr/>
+                              <w:fldChar w:fldCharType="separate"/>
+                            </w:r>
+                            <w:r>
+                              <w:rPr/>
+                              <w:t>2</w:t>
+                            </w:r>
+                            <w:r>
+                              <w:rPr/>
+                              <w:fldChar w:fldCharType="end"/>
+                            </w:r>
+                            <w:r>
+                              <w:rPr/>
+                              <w:t>: Overall Framework. It includes a CNN backbone to extract a feature map from the input image</w:t>
+                            </w:r>
+                          </w:p>
+                          <w:p>
+                            <w:pPr>
+                              <w:pStyle w:val="Figure"/>
+                              <w:spacing w:lineRule="auto" w:line="240" w:before="0" w:after="0"/>
+                              <w:rPr/>
+                            </w:pPr>
+                            <w:r>
+                              <w:rPr>
+                                <w:b/>
+                                <w:bCs/>
+                              </w:rPr>
+                              <w:t>D</w:t>
+                            </w:r>
+                            <w:r>
+                              <w:rPr>
+                                <w:b/>
+                                <w:bCs/>
+                              </w:rPr>
+                              <w:t>ynamic kernel head</w:t>
+                            </w:r>
+                            <w:r>
+                              <w:rPr/>
+                              <w:t xml:space="preserve"> to generate the dynamic convolutional kernels for lane lines via a transformer, </w:t>
+                            </w:r>
+                          </w:p>
+                          <w:p>
+                            <w:pPr>
+                              <w:pStyle w:val="Figure"/>
+                              <w:spacing w:lineRule="auto" w:line="240" w:before="0" w:after="0"/>
+                              <w:rPr/>
+                            </w:pPr>
+                            <w:r>
+                              <w:rPr>
+                                <w:b/>
+                                <w:bCs/>
+                              </w:rPr>
+                              <w:t>L</w:t>
+                            </w:r>
+                            <w:r>
+                              <w:rPr>
+                                <w:b/>
+                                <w:bCs/>
+                              </w:rPr>
+                              <w:t>ane detection head</w:t>
+                            </w:r>
+                            <w:r>
+                              <w:rPr/>
+                              <w:t xml:space="preserve"> to detect lane lines with dynamic convolution, </w:t>
+                            </w:r>
+                          </w:p>
+                          <w:p>
+                            <w:pPr>
+                              <w:pStyle w:val="Figure"/>
+                              <w:spacing w:lineRule="auto" w:line="240" w:before="0" w:after="0"/>
+                              <w:rPr/>
+                            </w:pPr>
+                            <w:r>
+                              <w:rPr>
+                                <w:b/>
+                                <w:bCs/>
+                              </w:rPr>
+                              <w:t>B</w:t>
+                            </w:r>
+                            <w:r>
+                              <w:rPr>
+                                <w:b/>
+                                <w:bCs/>
+                              </w:rPr>
+                              <w:t>ipartite matching loss</w:t>
+                            </w:r>
+                            <w:r>
+                              <w:rPr/>
+                              <w:t xml:space="preserve"> for model training. The dotted arrow parts are only engaged in training.</w:t>
+                            </w:r>
+                          </w:p>
+                        </w:txbxContent>
+                      </wps:txbx>
+                      <wps:bodyPr anchor="t" lIns="0" tIns="0" rIns="0" bIns="0">
+                        <a:noAutofit/>
+                      </wps:bodyPr>
+                    </wps:wsp>
+                  </a:graphicData>
+                </a:graphic>
+              </wp:anchor>
+            </w:drawing>
+          </mc:Choice>
+          <mc:Fallback>
+            <w:pict>
+              <v:rect style="position:absolute;rotation:-0;width:526.95pt;height:285.3pt;mso-wrap-distance-left:0pt;mso-wrap-distance-right:0pt;mso-wrap-distance-top:0pt;mso-wrap-distance-bottom:0pt;margin-top:-0.5pt;mso-position-vertical-relative:text;margin-left:-16.45pt;mso-position-horizontal-relative:text">
+                <v:textbox inset="0in,0in,0in,0in">
+                  <w:txbxContent>
+                    <w:p>
+                      <w:pPr>
+                        <w:pStyle w:val="Figure"/>
+                        <w:spacing w:before="120" w:after="120"/>
+                        <w:rPr/>
+                      </w:pPr>
+                      <w:r>
+                        <w:rPr/>
+                        <w:drawing>
+                          <wp:inline distT="0" distB="0" distL="0" distR="0">
+                            <wp:extent cx="7260590" cy="3088640"/>
+                            <wp:effectExtent l="0" t="0" r="0" b="0"/>
+                            <wp:docPr id="6" name="Image2" descr="" title=""/>
+                            <wp:cNvGraphicFramePr>
+                              <a:graphicFrameLocks xmlns:a="http://schemas.openxmlformats.org/drawingml/2006/main" noChangeAspect="1"/>
+                            </wp:cNvGraphicFramePr>
+                            <a:graphic xmlns:a="http://schemas.openxmlformats.org/drawingml/2006/main">
+                              <a:graphicData uri="http://schemas.openxmlformats.org/drawingml/2006/picture">
+                                <pic:pic xmlns:pic="http://schemas.openxmlformats.org/drawingml/2006/picture">
+                                  <pic:nvPicPr>
+                                    <pic:cNvPr id="6" name="Image2" descr="" title=""/>
+                                    <pic:cNvPicPr>
+                                      <a:picLocks noChangeAspect="1" noChangeArrowheads="1"/>
+                                    </pic:cNvPicPr>
+                                  </pic:nvPicPr>
+                                  <pic:blipFill>
+                                    <a:blip r:embed="rId6"/>
+                                    <a:stretch>
+                                      <a:fillRect/>
+                                    </a:stretch>
+                                  </pic:blipFill>
+                                  <pic:spPr bwMode="auto">
+                                    <a:xfrm>
+                                      <a:off x="0" y="0"/>
+                                      <a:ext cx="7260590" cy="3088640"/>
+                                    </a:xfrm>
+                                    <a:prstGeom prst="rect">
+                                      <a:avLst/>
+                                    </a:prstGeom>
+                                  </pic:spPr>
+                                </pic:pic>
+                              </a:graphicData>
+                            </a:graphic>
+                          </wp:inline>
+                        </w:drawing>
+                        <w:t xml:space="preserve">Figure </w:t>
+                      </w:r>
+                      <w:r>
+                        <w:rPr/>
+                        <w:fldChar w:fldCharType="begin"/>
+                      </w:r>
+                      <w:r>
+                        <w:rPr/>
+                        <w:instrText xml:space="preserve"> SEQ Figure \* ARABIC </w:instrText>
+                      </w:r>
+                      <w:r>
+                        <w:rPr/>
+                        <w:fldChar w:fldCharType="separate"/>
+                      </w:r>
+                      <w:r>
+                        <w:rPr/>
+                        <w:t>2</w:t>
+                      </w:r>
+                      <w:r>
+                        <w:rPr/>
+                        <w:fldChar w:fldCharType="end"/>
+                      </w:r>
+                      <w:r>
+                        <w:rPr/>
+                        <w:t>: Overall Framework. It includes a CNN backbone to extract a feature map from the input image</w:t>
+                      </w:r>
+                    </w:p>
+                    <w:p>
+                      <w:pPr>
+                        <w:pStyle w:val="Figure"/>
+                        <w:spacing w:lineRule="auto" w:line="240" w:before="0" w:after="0"/>
+                        <w:rPr/>
+                      </w:pPr>
+                      <w:r>
+                        <w:rPr>
+                          <w:b/>
+                          <w:bCs/>
+                        </w:rPr>
+                        <w:t>D</w:t>
+                      </w:r>
+                      <w:r>
+                        <w:rPr>
+                          <w:b/>
+                          <w:bCs/>
+                        </w:rPr>
+                        <w:t>ynamic kernel head</w:t>
+                      </w:r>
+                      <w:r>
+                        <w:rPr/>
+                        <w:t xml:space="preserve"> to generate the dynamic convolutional kernels for lane lines via a transformer, </w:t>
+                      </w:r>
+                    </w:p>
+                    <w:p>
+                      <w:pPr>
+                        <w:pStyle w:val="Figure"/>
+                        <w:spacing w:lineRule="auto" w:line="240" w:before="0" w:after="0"/>
+                        <w:rPr/>
+                      </w:pPr>
+                      <w:r>
+                        <w:rPr>
+                          <w:b/>
+                          <w:bCs/>
+                        </w:rPr>
+                        <w:t>L</w:t>
+                      </w:r>
+                      <w:r>
+                        <w:rPr>
+                          <w:b/>
+                          <w:bCs/>
+                        </w:rPr>
+                        <w:t>ane detection head</w:t>
+                      </w:r>
+                      <w:r>
+                        <w:rPr/>
+                        <w:t xml:space="preserve"> to detect lane lines with dynamic convolution, </w:t>
+                      </w:r>
+                    </w:p>
+                    <w:p>
+                      <w:pPr>
+                        <w:pStyle w:val="Figure"/>
+                        <w:spacing w:lineRule="auto" w:line="240" w:before="0" w:after="0"/>
+                        <w:rPr/>
+                      </w:pPr>
+                      <w:r>
+                        <w:rPr>
+                          <w:b/>
+                          <w:bCs/>
+                        </w:rPr>
+                        <w:t>B</w:t>
+                      </w:r>
+                      <w:r>
+                        <w:rPr>
+                          <w:b/>
+                          <w:bCs/>
+                        </w:rPr>
+                        <w:t>ipartite matching loss</w:t>
+                      </w:r>
+                      <w:r>
+                        <w:rPr/>
+                        <w:t xml:space="preserve"> for model training. The dotted arrow parts are only engaged in training.</w:t>
+                      </w:r>
+                    </w:p>
+                  </w:txbxContent>
+                </v:textbox>
+                <w10:wrap type="square" side="largest"/>
+              </v:rect>
+            </w:pict>
+          </mc:Fallback>
+        </mc:AlternateContent>
+      </w:r>
+    </w:p>
+    <w:p>
+      <w:pPr>
+        <w:pStyle w:val="Heading2"/>
+        <w:numPr>
+          <w:ilvl w:val="1"/>
+          <w:numId w:val="2"/>
+        </w:numPr>
+        <w:ind w:hanging="0" w:start="0"/>
+        <w:rPr/>
+      </w:pPr>
+      <w:r>
+        <w:rPr/>
+        <w:t xml:space="preserve">The </w:t>
+      </w:r>
+      <w:r>
+        <w:rPr/>
+        <w:t>E</w:t>
+      </w:r>
+      <w:r>
+        <w:rPr/>
+        <w:t xml:space="preserve">xperimental </w:t>
+      </w:r>
+      <w:r>
+        <w:rPr/>
+        <w:t>R</w:t>
+      </w:r>
+      <w:r>
+        <w:rPr/>
+        <w:t xml:space="preserve">esults </w:t>
+      </w:r>
+      <w:r>
+        <w:rPr/>
+        <w:t>&amp; Discussion</w:t>
+      </w:r>
+    </w:p>
+    <w:p>
+      <w:pPr>
+        <w:pStyle w:val="BodyText"/>
+        <w:spacing w:lineRule="auto" w:line="360"/>
+        <w:rPr/>
+      </w:pPr>
+      <w:r>
+        <w:rPr/>
+        <w:tab/>
+        <w:t>They</w:t>
+      </w:r>
+      <w:r>
+        <w:rPr/>
+        <w:t xml:space="preserve"> conduct experiments on four representative lane detection benchmarks: </w:t>
+      </w:r>
+      <w:r>
+        <w:rPr>
+          <w:b/>
+          <w:bCs/>
+        </w:rPr>
+        <w:t>OpenLane</w:t>
+      </w:r>
+      <w:r>
+        <w:rPr/>
+        <w:t xml:space="preserve"> {160K- 40K}, </w:t>
+      </w:r>
+      <w:r>
+        <w:rPr>
+          <w:b/>
+          <w:bCs/>
+        </w:rPr>
+        <w:t>CurveLanes</w:t>
+      </w:r>
+      <w:r>
+        <w:rPr/>
+        <w:t xml:space="preserve"> {100K-20K-30K}, </w:t>
+      </w:r>
+      <w:r>
+        <w:rPr>
+          <w:b/>
+          <w:bCs/>
+        </w:rPr>
+        <w:t>CULane</w:t>
+      </w:r>
+      <w:r>
+        <w:rPr/>
+        <w:t xml:space="preserve"> {89K-1K-35K} and </w:t>
+      </w:r>
+      <w:r>
+        <w:rPr>
+          <w:b/>
+          <w:bCs/>
+        </w:rPr>
+        <w:t>Tusimple</w:t>
+      </w:r>
+      <w:r>
+        <w:rPr/>
+        <w:t xml:space="preserve"> {3K-.3K-2K} images </w:t>
+      </w:r>
+      <w:r>
+        <w:rPr/>
+        <w:t xml:space="preserve">for training, validation, and testing, respectively, </w:t>
+      </w:r>
+      <w:r>
+        <w:rPr/>
+        <w:t xml:space="preserve">approximately they have </w:t>
+      </w:r>
+      <w:r>
+        <w:rPr>
+          <w:b/>
+          <w:bCs/>
+        </w:rPr>
+        <w:t>390K</w:t>
+      </w:r>
+      <w:r>
+        <w:rPr/>
+        <w:t xml:space="preserve"> training image. They</w:t>
+      </w:r>
+      <w:r>
+        <w:rPr/>
+        <w:t xml:space="preserve"> adopt F1 </w:t>
+      </w:r>
+      <w:r>
+        <w:rPr/>
+        <w:t>score</w:t>
+      </w:r>
+      <w:r>
+        <w:rPr/>
+        <w:t xml:space="preserve"> as the metric for OpenLane, CurveLanes and CULane datasets.</w:t>
+      </w:r>
+    </w:p>
+    <w:p>
+      <w:pPr>
+        <w:pStyle w:val="BodyText"/>
+        <w:spacing w:lineRule="auto" w:line="240" w:before="0" w:after="0"/>
+        <w:rPr/>
+      </w:pPr>
+      <w:r>
+        <w:rPr/>
+        <w:drawing>
+          <wp:anchor behindDoc="0" distT="0" distB="0" distL="0" distR="0" simplePos="0" locked="0" layoutInCell="0" allowOverlap="1" relativeHeight="6">
+            <wp:simplePos x="0" y="0"/>
+            <wp:positionH relativeFrom="column">
+              <wp:posOffset>-13335</wp:posOffset>
+            </wp:positionH>
+            <wp:positionV relativeFrom="paragraph">
+              <wp:posOffset>-442595</wp:posOffset>
+            </wp:positionV>
+            <wp:extent cx="6332220" cy="2576830"/>
+            <wp:effectExtent l="0" t="0" r="0" b="0"/>
+            <wp:wrapTopAndBottom/>
+            <wp:docPr id="7" name="Image3" descr="" title=""/>
+            <wp:cNvGraphicFramePr>
+              <a:graphicFrameLocks xmlns:a="http://schemas.openxmlformats.org/drawingml/2006/main" noChangeAspect="1"/>
+            </wp:cNvGraphicFramePr>
+            <a:graphic xmlns:a="http://schemas.openxmlformats.org/drawingml/2006/main">
+              <a:graphicData uri="http://schemas.openxmlformats.org/drawingml/2006/picture">
+                <pic:pic xmlns:pic="http://schemas.openxmlformats.org/drawingml/2006/picture">
+                  <pic:nvPicPr>
+                    <pic:cNvPr id="7" name="Image3" descr="" title=""/>
+                    <pic:cNvPicPr>
+                      <a:picLocks noChangeAspect="1" noChangeArrowheads="1"/>
+                    </pic:cNvPicPr>
+                  </pic:nvPicPr>
+                  <pic:blipFill>
+                    <a:blip r:embed="rId7"/>
+                    <a:srcRect l="0" t="10597" r="0" b="0"/>
+                    <a:stretch>
+                      <a:fillRect/>
+                    </a:stretch>
+                  </pic:blipFill>
+                  <pic:spPr bwMode="auto">
+                    <a:xfrm>
+                      <a:off x="0" y="0"/>
+                      <a:ext cx="6332220" cy="2576830"/>
+                    </a:xfrm>
+                    <a:prstGeom prst="rect">
+                      <a:avLst/>
+                    </a:prstGeom>
+                  </pic:spPr>
+                </pic:pic>
+              </a:graphicData>
+            </a:graphic>
+          </wp:anchor>
+        </w:drawing>
+        <w:drawing>
+          <wp:anchor behindDoc="0" distT="0" distB="0" distL="0" distR="0" simplePos="0" locked="0" layoutInCell="0" allowOverlap="1" relativeHeight="7">
+            <wp:simplePos x="0" y="0"/>
+            <wp:positionH relativeFrom="column">
+              <wp:posOffset>-156845</wp:posOffset>
+            </wp:positionH>
+            <wp:positionV relativeFrom="paragraph">
+              <wp:posOffset>2228215</wp:posOffset>
+            </wp:positionV>
+            <wp:extent cx="6876415" cy="1877695"/>
+            <wp:effectExtent l="0" t="0" r="0" b="0"/>
+            <wp:wrapTopAndBottom/>
+            <wp:docPr id="8" name="Image4" descr="" title=""/>
+            <wp:cNvGraphicFramePr>
+              <a:graphicFrameLocks xmlns:a="http://schemas.openxmlformats.org/drawingml/2006/main" noChangeAspect="1"/>
+            </wp:cNvGraphicFramePr>
+            <a:graphic xmlns:a="http://schemas.openxmlformats.org/drawingml/2006/main">
+              <a:graphicData uri="http://schemas.openxmlformats.org/drawingml/2006/picture">
+                <pic:pic xmlns:pic="http://schemas.openxmlformats.org/drawingml/2006/picture">
+                  <pic:nvPicPr>
+                    <pic:cNvPr id="8" name="Image4" descr="" title=""/>
+                    <pic:cNvPicPr>
+                      <a:picLocks noChangeAspect="1" noChangeArrowheads="1"/>
+                    </pic:cNvPicPr>
+                  </pic:nvPicPr>
+                  <pic:blipFill>
+                    <a:blip r:embed="rId8"/>
+                    <a:stretch>
+                      <a:fillRect/>
+                    </a:stretch>
+                  </pic:blipFill>
+                  <pic:spPr bwMode="auto">
+                    <a:xfrm>
+                      <a:off x="0" y="0"/>
+                      <a:ext cx="6876415" cy="1877695"/>
+                    </a:xfrm>
+                    <a:prstGeom prst="rect">
+                      <a:avLst/>
+                    </a:prstGeom>
+                  </pic:spPr>
+                </pic:pic>
+              </a:graphicData>
+            </a:graphic>
+          </wp:anchor>
+        </w:drawing>
+      </w:r>
+    </w:p>
+    <w:p>
+      <w:pPr>
+        <w:pStyle w:val="BodyText"/>
+        <w:spacing w:lineRule="auto" w:line="360" w:before="0" w:after="0"/>
+        <w:rPr/>
+      </w:pPr>
+      <w:r>
+        <w:rPr/>
+        <w:tab/>
+        <w:t>They</w:t>
+      </w:r>
+      <w:r>
+        <w:rPr/>
+        <w:t xml:space="preserve"> propose a</w:t>
+      </w:r>
+      <w:r>
+        <w:rPr/>
+        <w:t xml:space="preserve">n </w:t>
+      </w:r>
+      <w:r>
+        <w:rPr/>
+        <w:t xml:space="preserve">architecture which utilizes a transformer to generate dynamic convolutional kernels for each lane line in the input image, and detects lane lines with dynamic convolution. </w:t>
+      </w:r>
+    </w:p>
+    <w:p>
+      <w:pPr>
+        <w:pStyle w:val="BodyText"/>
+        <w:spacing w:lineRule="auto" w:line="360" w:before="0" w:after="0"/>
+        <w:rPr/>
+      </w:pPr>
+      <w:r>
+        <w:rPr/>
+        <w:tab/>
+        <w:t xml:space="preserve">It can capture the lane line’s </w:t>
+      </w:r>
+      <w:r>
+        <w:rPr/>
+        <w:t xml:space="preserve">global information, enabling them to effectively handle occlusions and lane lines with complex topologies. The proposed method is validated on four benchmarks of lane detection, i.e., </w:t>
+      </w:r>
+      <w:r>
+        <w:rPr>
+          <w:i/>
+          <w:iCs/>
+        </w:rPr>
+        <w:t xml:space="preserve">OpenLane, CurveLanes, CULane </w:t>
+      </w:r>
+      <w:r>
+        <w:rPr>
+          <w:i/>
+          <w:iCs/>
+        </w:rPr>
+        <w:t>and Tusimple</w:t>
+      </w:r>
+    </w:p>
+    <w:p>
+      <w:pPr>
+        <w:pStyle w:val="BodyText"/>
+        <w:spacing w:lineRule="auto" w:line="360" w:before="0" w:after="0"/>
+        <w:rPr/>
+      </w:pPr>
+      <w:r>
+        <w:rPr/>
+        <w:tab/>
+        <w:t>The experimental results shows the state-of-the-art performance of the proposed method.</w:t>
+      </w:r>
+    </w:p>
+    <w:p>
+      <w:pPr>
+        <w:pStyle w:val="Heading2"/>
+        <w:numPr>
+          <w:ilvl w:val="2"/>
+          <w:numId w:val="2"/>
+        </w:numPr>
+        <w:ind w:hanging="0" w:start="0"/>
+        <w:rPr/>
+      </w:pPr>
+      <w:r>
+        <w:rPr/>
+        <w:t>I</w:t>
+      </w:r>
+      <w:r>
+        <w:rPr/>
+        <w:t>mprove</w:t>
+      </w:r>
+      <w:r>
+        <w:rPr/>
+        <w:t>ment</w:t>
+      </w:r>
+    </w:p>
+    <w:p>
+      <w:pPr>
+        <w:pStyle w:val="BodyText"/>
+        <w:widowControl/>
+        <w:numPr>
+          <w:ilvl w:val="0"/>
+          <w:numId w:val="7"/>
+        </w:numPr>
+        <w:suppressAutoHyphens w:val="true"/>
+        <w:bidi w:val="0"/>
+        <w:spacing w:lineRule="auto" w:line="360" w:before="0" w:after="83"/>
+        <w:ind w:hanging="360" w:start="540" w:end="0"/>
+        <w:jc w:val="start"/>
+        <w:rPr/>
+      </w:pPr>
+      <w:r>
+        <w:rPr/>
+        <w:t>As I can see, this paper suggests lane detection for 2D images, where is discussed in “</w:t>
+      </w:r>
+      <w:r>
+        <w:rPr>
+          <w:i/>
+          <w:iCs/>
+        </w:rPr>
+        <w:t>Dynamic Kernel Head</w:t>
+      </w:r>
+      <w:r>
+        <w:rPr/>
+        <w:t>” section. Maybe if we add some addition, i.e., add 3D camera, additionally we will make 3D lane detector.</w:t>
+      </w:r>
+    </w:p>
+    <w:p>
+      <w:pPr>
+        <w:pStyle w:val="BodyText"/>
+        <w:widowControl/>
+        <w:numPr>
+          <w:ilvl w:val="0"/>
+          <w:numId w:val="7"/>
+        </w:numPr>
+        <w:suppressAutoHyphens w:val="true"/>
+        <w:bidi w:val="0"/>
+        <w:spacing w:lineRule="auto" w:line="360" w:before="0" w:after="83"/>
+        <w:ind w:hanging="360" w:start="540" w:end="0"/>
+        <w:jc w:val="start"/>
+        <w:rPr/>
+      </w:pPr>
+      <w:r>
+        <w:rPr/>
+        <w:t>In this paper, a single-layer personal attention mechanism is used. If, instead of singular self-attention, we use multilayer attention, where we use based on weight and height attention in two branches, and then combine them in a final branch, accuracy and performance will better.</w:t>
+      </w:r>
+    </w:p>
+    <w:p>
+      <w:pPr>
+        <w:pStyle w:val="BodyText"/>
+        <w:widowControl/>
+        <w:numPr>
+          <w:ilvl w:val="0"/>
+          <w:numId w:val="7"/>
+        </w:numPr>
+        <w:suppressAutoHyphens w:val="true"/>
+        <w:bidi w:val="0"/>
+        <w:spacing w:lineRule="auto" w:line="360" w:before="0" w:after="0"/>
+        <w:ind w:hanging="360" w:start="540" w:end="0"/>
+        <w:jc w:val="start"/>
+        <w:rPr/>
+      </w:pPr>
+      <w:r>
+        <w:rPr/>
+        <w:t>In section “</w:t>
+      </w:r>
+      <w:r>
+        <w:rPr>
+          <w:i/>
+          <w:iCs/>
+        </w:rPr>
+        <w:t>Dynamic Kernel Head</w:t>
+      </w:r>
+      <w:r>
+        <w:rPr/>
+        <w:t>”, 4 queries were selected from total 80 lane queries. So if we select more of 4 queries, like 8 or 16, maybe accuracy and performance will better.</w:t>
       </w:r>
     </w:p>
     <w:sectPr>
@@ -709,7 +2590,6 @@
   <w:abstractNum w:abstractNumId="1">
     <w:lvl w:ilvl="0">
       <w:start w:val="1"/>
-      <w:pStyle w:val="Heading1"/>
       <w:numFmt w:val="none"/>
       <w:suff w:val="nothing"/>
       <w:lvlText w:val=""/>
@@ -723,7 +2603,6 @@
     </w:lvl>
     <w:lvl w:ilvl="1">
       <w:start w:val="1"/>
-      <w:pStyle w:val="Heading2"/>
       <w:numFmt w:val="none"/>
       <w:suff w:val="nothing"/>
       <w:lvlText w:val=""/>
@@ -737,7 +2616,6 @@
     </w:lvl>
     <w:lvl w:ilvl="2">
       <w:start w:val="1"/>
-      <w:pStyle w:val="Heading3"/>
       <w:numFmt w:val="none"/>
       <w:suff w:val="nothing"/>
       <w:lvlText w:val=""/>
@@ -831,154 +2709,136 @@
   <w:abstractNum w:abstractNumId="2">
     <w:lvl w:ilvl="0">
       <w:start w:val="1"/>
-      <w:numFmt w:val="decimal"/>
-      <w:lvlText w:val="%1."/>
-      <w:lvlJc w:val="start"/>
-      <w:pPr>
-        <w:tabs>
-          <w:tab w:val="num" w:pos="720"/>
-        </w:tabs>
-        <w:ind w:start="720" w:hanging="360"/>
-      </w:pPr>
-      <w:rPr>
-        <w:sz w:val="32"/>
-        <w:szCs w:val="32"/>
-      </w:rPr>
+      <w:numFmt w:val="none"/>
+      <w:suff w:val="nothing"/>
+      <w:lvlText w:val=""/>
+      <w:lvlJc w:val="start"/>
+      <w:pPr>
+        <w:tabs>
+          <w:tab w:val="num" w:pos="0"/>
+        </w:tabs>
+        <w:ind w:start="0" w:hanging="0"/>
+      </w:pPr>
+      <w:rPr/>
     </w:lvl>
     <w:lvl w:ilvl="1">
       <w:start w:val="1"/>
-      <w:numFmt w:val="decimal"/>
-      <w:lvlText w:val="%2)"/>
-      <w:lvlJc w:val="start"/>
-      <w:pPr>
-        <w:tabs>
-          <w:tab w:val="num" w:pos="1080"/>
-        </w:tabs>
-        <w:ind w:start="1080" w:hanging="360"/>
-      </w:pPr>
-      <w:rPr>
-        <w:sz w:val="32"/>
-        <w:szCs w:val="32"/>
-      </w:rPr>
+      <w:numFmt w:val="none"/>
+      <w:suff w:val="nothing"/>
+      <w:lvlText w:val=""/>
+      <w:lvlJc w:val="start"/>
+      <w:pPr>
+        <w:tabs>
+          <w:tab w:val="num" w:pos="0"/>
+        </w:tabs>
+        <w:ind w:start="0" w:hanging="0"/>
+      </w:pPr>
+      <w:rPr/>
     </w:lvl>
     <w:lvl w:ilvl="2">
       <w:start w:val="1"/>
-      <w:numFmt w:val="decimal"/>
-      <w:lvlText w:val="%3."/>
-      <w:lvlJc w:val="start"/>
-      <w:pPr>
-        <w:tabs>
-          <w:tab w:val="num" w:pos="1440"/>
-        </w:tabs>
-        <w:ind w:start="1440" w:hanging="360"/>
-      </w:pPr>
-      <w:rPr>
-        <w:sz w:val="32"/>
-        <w:szCs w:val="32"/>
-      </w:rPr>
+      <w:numFmt w:val="none"/>
+      <w:suff w:val="nothing"/>
+      <w:lvlText w:val=""/>
+      <w:lvlJc w:val="start"/>
+      <w:pPr>
+        <w:tabs>
+          <w:tab w:val="num" w:pos="0"/>
+        </w:tabs>
+        <w:ind w:start="0" w:hanging="0"/>
+      </w:pPr>
+      <w:rPr/>
     </w:lvl>
     <w:lvl w:ilvl="3">
       <w:start w:val="1"/>
-      <w:numFmt w:val="decimal"/>
-      <w:lvlText w:val="%4."/>
-      <w:lvlJc w:val="start"/>
-      <w:pPr>
-        <w:tabs>
-          <w:tab w:val="num" w:pos="1800"/>
-        </w:tabs>
-        <w:ind w:start="1800" w:hanging="360"/>
-      </w:pPr>
-      <w:rPr>
-        <w:sz w:val="32"/>
-        <w:szCs w:val="32"/>
-      </w:rPr>
+      <w:numFmt w:val="none"/>
+      <w:suff w:val="nothing"/>
+      <w:lvlText w:val=""/>
+      <w:lvlJc w:val="start"/>
+      <w:pPr>
+        <w:tabs>
+          <w:tab w:val="num" w:pos="0"/>
+        </w:tabs>
+        <w:ind w:start="0" w:hanging="0"/>
+      </w:pPr>
+      <w:rPr/>
     </w:lvl>
     <w:lvl w:ilvl="4">
       <w:start w:val="1"/>
-      <w:numFmt w:val="decimal"/>
-      <w:lvlText w:val="%5."/>
-      <w:lvlJc w:val="start"/>
-      <w:pPr>
-        <w:tabs>
-          <w:tab w:val="num" w:pos="2160"/>
-        </w:tabs>
-        <w:ind w:start="2160" w:hanging="360"/>
-      </w:pPr>
-      <w:rPr>
-        <w:sz w:val="32"/>
-        <w:szCs w:val="32"/>
-      </w:rPr>
+      <w:numFmt w:val="none"/>
+      <w:suff w:val="nothing"/>
+      <w:lvlText w:val=""/>
+      <w:lvlJc w:val="start"/>
+      <w:pPr>
+        <w:tabs>
+          <w:tab w:val="num" w:pos="0"/>
+        </w:tabs>
+        <w:ind w:start="0" w:hanging="0"/>
+      </w:pPr>
+      <w:rPr/>
     </w:lvl>
     <w:lvl w:ilvl="5">
       <w:start w:val="1"/>
-      <w:numFmt w:val="decimal"/>
-      <w:lvlText w:val="%6."/>
-      <w:lvlJc w:val="start"/>
-      <w:pPr>
-        <w:tabs>
-          <w:tab w:val="num" w:pos="2520"/>
-        </w:tabs>
-        <w:ind w:start="2520" w:hanging="360"/>
-      </w:pPr>
-      <w:rPr>
-        <w:sz w:val="32"/>
-        <w:szCs w:val="32"/>
-      </w:rPr>
+      <w:numFmt w:val="none"/>
+      <w:suff w:val="nothing"/>
+      <w:lvlText w:val=""/>
+      <w:lvlJc w:val="start"/>
+      <w:pPr>
+        <w:tabs>
+          <w:tab w:val="num" w:pos="0"/>
+        </w:tabs>
+        <w:ind w:start="0" w:hanging="0"/>
+      </w:pPr>
+      <w:rPr/>
     </w:lvl>
     <w:lvl w:ilvl="6">
       <w:start w:val="1"/>
-      <w:numFmt w:val="decimal"/>
-      <w:lvlText w:val="%7."/>
-      <w:lvlJc w:val="start"/>
-      <w:pPr>
-        <w:tabs>
-          <w:tab w:val="num" w:pos="2880"/>
-        </w:tabs>
-        <w:ind w:start="2880" w:hanging="360"/>
-      </w:pPr>
-      <w:rPr>
-        <w:sz w:val="32"/>
-        <w:szCs w:val="32"/>
-      </w:rPr>
+      <w:numFmt w:val="none"/>
+      <w:suff w:val="nothing"/>
+      <w:lvlText w:val=""/>
+      <w:lvlJc w:val="start"/>
+      <w:pPr>
+        <w:tabs>
+          <w:tab w:val="num" w:pos="0"/>
+        </w:tabs>
+        <w:ind w:start="0" w:hanging="0"/>
+      </w:pPr>
+      <w:rPr/>
     </w:lvl>
     <w:lvl w:ilvl="7">
       <w:start w:val="1"/>
-      <w:numFmt w:val="decimal"/>
-      <w:lvlText w:val="%8."/>
-      <w:lvlJc w:val="start"/>
-      <w:pPr>
-        <w:tabs>
-          <w:tab w:val="num" w:pos="3240"/>
-        </w:tabs>
-        <w:ind w:start="3240" w:hanging="360"/>
-      </w:pPr>
-      <w:rPr>
-        <w:sz w:val="32"/>
-        <w:szCs w:val="32"/>
-      </w:rPr>
+      <w:numFmt w:val="none"/>
+      <w:suff w:val="nothing"/>
+      <w:lvlText w:val=""/>
+      <w:lvlJc w:val="start"/>
+      <w:pPr>
+        <w:tabs>
+          <w:tab w:val="num" w:pos="0"/>
+        </w:tabs>
+        <w:ind w:start="0" w:hanging="0"/>
+      </w:pPr>
+      <w:rPr/>
     </w:lvl>
     <w:lvl w:ilvl="8">
       <w:start w:val="1"/>
-      <w:numFmt w:val="decimal"/>
-      <w:lvlText w:val="%9."/>
-      <w:lvlJc w:val="start"/>
-      <w:pPr>
-        <w:tabs>
-          <w:tab w:val="num" w:pos="3600"/>
-        </w:tabs>
-        <w:ind w:start="3600" w:hanging="360"/>
-      </w:pPr>
-      <w:rPr>
-        <w:sz w:val="32"/>
-        <w:szCs w:val="32"/>
-      </w:rPr>
+      <w:numFmt w:val="none"/>
+      <w:suff w:val="nothing"/>
+      <w:lvlText w:val=""/>
+      <w:lvlJc w:val="start"/>
+      <w:pPr>
+        <w:tabs>
+          <w:tab w:val="num" w:pos="0"/>
+        </w:tabs>
+        <w:ind w:start="0" w:hanging="0"/>
+      </w:pPr>
+      <w:rPr/>
     </w:lvl>
   </w:abstractNum>
   <w:abstractNum w:abstractNumId="3">
     <w:lvl w:ilvl="0">
       <w:start w:val="1"/>
-      <w:numFmt w:val="bullet"/>
-      <w:lvlText w:val=""/>
+      <w:numFmt w:val="decimal"/>
+      <w:lvlText w:val="%1."/>
       <w:lvlJc w:val="start"/>
       <w:pPr>
         <w:tabs>
@@ -987,15 +2847,14 @@
         <w:ind w:start="720" w:hanging="360"/>
       </w:pPr>
       <w:rPr>
-        <w:rFonts w:ascii="Symbol" w:hAnsi="Symbol" w:cs="Symbol" w:hint="default"/>
         <w:sz w:val="32"/>
         <w:szCs w:val="32"/>
       </w:rPr>
     </w:lvl>
     <w:lvl w:ilvl="1">
       <w:start w:val="1"/>
-      <w:numFmt w:val="bullet"/>
-      <w:lvlText w:val="◦"/>
+      <w:numFmt w:val="decimal"/>
+      <w:lvlText w:val="%2)"/>
       <w:lvlJc w:val="start"/>
       <w:pPr>
         <w:tabs>
@@ -1004,15 +2863,14 @@
         <w:ind w:start="1080" w:hanging="360"/>
       </w:pPr>
       <w:rPr>
-        <w:rFonts w:ascii="OpenSymbol" w:hAnsi="OpenSymbol" w:cs="OpenSymbol" w:hint="default"/>
         <w:sz w:val="32"/>
         <w:szCs w:val="32"/>
       </w:rPr>
     </w:lvl>
     <w:lvl w:ilvl="2">
       <w:start w:val="1"/>
-      <w:numFmt w:val="bullet"/>
-      <w:lvlText w:val=""/>
+      <w:numFmt w:val="decimal"/>
+      <w:lvlText w:val="%3."/>
       <w:lvlJc w:val="start"/>
       <w:pPr>
         <w:tabs>
@@ -1021,15 +2879,14 @@
         <w:ind w:start="1440" w:hanging="360"/>
       </w:pPr>
       <w:rPr>
-        <w:rFonts w:ascii="Symbol" w:hAnsi="Symbol" w:cs="Symbol" w:hint="default"/>
         <w:sz w:val="32"/>
         <w:szCs w:val="32"/>
       </w:rPr>
     </w:lvl>
     <w:lvl w:ilvl="3">
       <w:start w:val="1"/>
-      <w:numFmt w:val="bullet"/>
-      <w:lvlText w:val=""/>
+      <w:numFmt w:val="decimal"/>
+      <w:lvlText w:val="%4."/>
       <w:lvlJc w:val="start"/>
       <w:pPr>
         <w:tabs>
@@ -1038,15 +2895,14 @@
         <w:ind w:start="1800" w:hanging="360"/>
       </w:pPr>
       <w:rPr>
-        <w:rFonts w:ascii="Symbol" w:hAnsi="Symbol" w:cs="Symbol" w:hint="default"/>
         <w:sz w:val="32"/>
         <w:szCs w:val="32"/>
       </w:rPr>
     </w:lvl>
     <w:lvl w:ilvl="4">
       <w:start w:val="1"/>
-      <w:numFmt w:val="bullet"/>
-      <w:lvlText w:val="◦"/>
+      <w:numFmt w:val="decimal"/>
+      <w:lvlText w:val="%5."/>
       <w:lvlJc w:val="start"/>
       <w:pPr>
         <w:tabs>
@@ -1055,15 +2911,14 @@
         <w:ind w:start="2160" w:hanging="360"/>
       </w:pPr>
       <w:rPr>
-        <w:rFonts w:ascii="OpenSymbol" w:hAnsi="OpenSymbol" w:cs="OpenSymbol" w:hint="default"/>
         <w:sz w:val="32"/>
         <w:szCs w:val="32"/>
       </w:rPr>
     </w:lvl>
     <w:lvl w:ilvl="5">
       <w:start w:val="1"/>
-      <w:numFmt w:val="bullet"/>
-      <w:lvlText w:val="▪"/>
+      <w:numFmt w:val="decimal"/>
+      <w:lvlText w:val="%6."/>
       <w:lvlJc w:val="start"/>
       <w:pPr>
         <w:tabs>
@@ -1072,15 +2927,14 @@
         <w:ind w:start="2520" w:hanging="360"/>
       </w:pPr>
       <w:rPr>
-        <w:rFonts w:ascii="OpenSymbol" w:hAnsi="OpenSymbol" w:cs="OpenSymbol" w:hint="default"/>
         <w:sz w:val="32"/>
         <w:szCs w:val="32"/>
       </w:rPr>
     </w:lvl>
     <w:lvl w:ilvl="6">
       <w:start w:val="1"/>
-      <w:numFmt w:val="bullet"/>
-      <w:lvlText w:val=""/>
+      <w:numFmt w:val="decimal"/>
+      <w:lvlText w:val="%7."/>
       <w:lvlJc w:val="start"/>
       <w:pPr>
         <w:tabs>
@@ -1089,15 +2943,14 @@
         <w:ind w:start="2880" w:hanging="360"/>
       </w:pPr>
       <w:rPr>
-        <w:rFonts w:ascii="Symbol" w:hAnsi="Symbol" w:cs="Symbol" w:hint="default"/>
         <w:sz w:val="32"/>
         <w:szCs w:val="32"/>
       </w:rPr>
     </w:lvl>
     <w:lvl w:ilvl="7">
       <w:start w:val="1"/>
-      <w:numFmt w:val="bullet"/>
-      <w:lvlText w:val="◦"/>
+      <w:numFmt w:val="decimal"/>
+      <w:lvlText w:val="%8."/>
       <w:lvlJc w:val="start"/>
       <w:pPr>
         <w:tabs>
@@ -1106,15 +2959,14 @@
         <w:ind w:start="3240" w:hanging="360"/>
       </w:pPr>
       <w:rPr>
-        <w:rFonts w:ascii="OpenSymbol" w:hAnsi="OpenSymbol" w:cs="OpenSymbol" w:hint="default"/>
         <w:sz w:val="32"/>
         <w:szCs w:val="32"/>
       </w:rPr>
     </w:lvl>
     <w:lvl w:ilvl="8">
       <w:start w:val="1"/>
-      <w:numFmt w:val="bullet"/>
-      <w:lvlText w:val="▪"/>
+      <w:numFmt w:val="decimal"/>
+      <w:lvlText w:val="%9."/>
       <w:lvlJc w:val="start"/>
       <w:pPr>
         <w:tabs>
@@ -1123,7 +2975,6 @@
         <w:ind w:start="3600" w:hanging="360"/>
       </w:pPr>
       <w:rPr>
-        <w:rFonts w:ascii="OpenSymbol" w:hAnsi="OpenSymbol" w:cs="OpenSymbol" w:hint="default"/>
         <w:sz w:val="32"/>
         <w:szCs w:val="32"/>
       </w:rPr>
@@ -1434,6 +3285,316 @@
       </w:pPr>
       <w:rPr>
         <w:rFonts w:ascii="OpenSymbol" w:hAnsi="OpenSymbol" w:cs="OpenSymbol" w:hint="default"/>
+        <w:sz w:val="32"/>
+        <w:szCs w:val="32"/>
+      </w:rPr>
+    </w:lvl>
+  </w:abstractNum>
+  <w:abstractNum w:abstractNumId="6">
+    <w:lvl w:ilvl="0">
+      <w:start w:val="1"/>
+      <w:numFmt w:val="bullet"/>
+      <w:lvlText w:val=""/>
+      <w:lvlJc w:val="start"/>
+      <w:pPr>
+        <w:tabs>
+          <w:tab w:val="num" w:pos="720"/>
+        </w:tabs>
+        <w:ind w:start="720" w:hanging="360"/>
+      </w:pPr>
+      <w:rPr>
+        <w:rFonts w:ascii="Symbol" w:hAnsi="Symbol" w:cs="Symbol" w:hint="default"/>
+        <w:sz w:val="32"/>
+        <w:szCs w:val="32"/>
+      </w:rPr>
+    </w:lvl>
+    <w:lvl w:ilvl="1">
+      <w:start w:val="1"/>
+      <w:numFmt w:val="bullet"/>
+      <w:lvlText w:val="◦"/>
+      <w:lvlJc w:val="start"/>
+      <w:pPr>
+        <w:tabs>
+          <w:tab w:val="num" w:pos="1080"/>
+        </w:tabs>
+        <w:ind w:start="1080" w:hanging="360"/>
+      </w:pPr>
+      <w:rPr>
+        <w:rFonts w:ascii="OpenSymbol" w:hAnsi="OpenSymbol" w:cs="OpenSymbol" w:hint="default"/>
+        <w:sz w:val="32"/>
+        <w:szCs w:val="32"/>
+      </w:rPr>
+    </w:lvl>
+    <w:lvl w:ilvl="2">
+      <w:start w:val="1"/>
+      <w:numFmt w:val="bullet"/>
+      <w:lvlText w:val=""/>
+      <w:lvlJc w:val="start"/>
+      <w:pPr>
+        <w:tabs>
+          <w:tab w:val="num" w:pos="1440"/>
+        </w:tabs>
+        <w:ind w:start="1440" w:hanging="360"/>
+      </w:pPr>
+      <w:rPr>
+        <w:rFonts w:ascii="Symbol" w:hAnsi="Symbol" w:cs="Symbol" w:hint="default"/>
+        <w:sz w:val="32"/>
+        <w:szCs w:val="32"/>
+      </w:rPr>
+    </w:lvl>
+    <w:lvl w:ilvl="3">
+      <w:start w:val="1"/>
+      <w:numFmt w:val="bullet"/>
+      <w:lvlText w:val=""/>
+      <w:lvlJc w:val="start"/>
+      <w:pPr>
+        <w:tabs>
+          <w:tab w:val="num" w:pos="1800"/>
+        </w:tabs>
+        <w:ind w:start="1800" w:hanging="360"/>
+      </w:pPr>
+      <w:rPr>
+        <w:rFonts w:ascii="Symbol" w:hAnsi="Symbol" w:cs="Symbol" w:hint="default"/>
+        <w:sz w:val="32"/>
+        <w:szCs w:val="32"/>
+      </w:rPr>
+    </w:lvl>
+    <w:lvl w:ilvl="4">
+      <w:start w:val="1"/>
+      <w:numFmt w:val="bullet"/>
+      <w:lvlText w:val="◦"/>
+      <w:lvlJc w:val="start"/>
+      <w:pPr>
+        <w:tabs>
+          <w:tab w:val="num" w:pos="2160"/>
+        </w:tabs>
+        <w:ind w:start="2160" w:hanging="360"/>
+      </w:pPr>
+      <w:rPr>
+        <w:rFonts w:ascii="OpenSymbol" w:hAnsi="OpenSymbol" w:cs="OpenSymbol" w:hint="default"/>
+        <w:sz w:val="32"/>
+        <w:szCs w:val="32"/>
+      </w:rPr>
+    </w:lvl>
+    <w:lvl w:ilvl="5">
+      <w:start w:val="1"/>
+      <w:numFmt w:val="bullet"/>
+      <w:lvlText w:val="▪"/>
+      <w:lvlJc w:val="start"/>
+      <w:pPr>
+        <w:tabs>
+          <w:tab w:val="num" w:pos="2520"/>
+        </w:tabs>
+        <w:ind w:start="2520" w:hanging="360"/>
+      </w:pPr>
+      <w:rPr>
+        <w:rFonts w:ascii="OpenSymbol" w:hAnsi="OpenSymbol" w:cs="OpenSymbol" w:hint="default"/>
+        <w:sz w:val="32"/>
+        <w:szCs w:val="32"/>
+      </w:rPr>
+    </w:lvl>
+    <w:lvl w:ilvl="6">
+      <w:start w:val="1"/>
+      <w:numFmt w:val="bullet"/>
+      <w:lvlText w:val=""/>
+      <w:lvlJc w:val="start"/>
+      <w:pPr>
+        <w:tabs>
+          <w:tab w:val="num" w:pos="2880"/>
+        </w:tabs>
+        <w:ind w:start="2880" w:hanging="360"/>
+      </w:pPr>
+      <w:rPr>
+        <w:rFonts w:ascii="Symbol" w:hAnsi="Symbol" w:cs="Symbol" w:hint="default"/>
+        <w:sz w:val="32"/>
+        <w:szCs w:val="32"/>
+      </w:rPr>
+    </w:lvl>
+    <w:lvl w:ilvl="7">
+      <w:start w:val="1"/>
+      <w:numFmt w:val="bullet"/>
+      <w:lvlText w:val="◦"/>
+      <w:lvlJc w:val="start"/>
+      <w:pPr>
+        <w:tabs>
+          <w:tab w:val="num" w:pos="3240"/>
+        </w:tabs>
+        <w:ind w:start="3240" w:hanging="360"/>
+      </w:pPr>
+      <w:rPr>
+        <w:rFonts w:ascii="OpenSymbol" w:hAnsi="OpenSymbol" w:cs="OpenSymbol" w:hint="default"/>
+        <w:sz w:val="32"/>
+        <w:szCs w:val="32"/>
+      </w:rPr>
+    </w:lvl>
+    <w:lvl w:ilvl="8">
+      <w:start w:val="1"/>
+      <w:numFmt w:val="bullet"/>
+      <w:lvlText w:val="▪"/>
+      <w:lvlJc w:val="start"/>
+      <w:pPr>
+        <w:tabs>
+          <w:tab w:val="num" w:pos="3600"/>
+        </w:tabs>
+        <w:ind w:start="3600" w:hanging="360"/>
+      </w:pPr>
+      <w:rPr>
+        <w:rFonts w:ascii="OpenSymbol" w:hAnsi="OpenSymbol" w:cs="OpenSymbol" w:hint="default"/>
+        <w:sz w:val="32"/>
+        <w:szCs w:val="32"/>
+      </w:rPr>
+    </w:lvl>
+  </w:abstractNum>
+  <w:abstractNum w:abstractNumId="7">
+    <w:lvl w:ilvl="0">
+      <w:start w:val="1"/>
+      <w:numFmt w:val="bullet"/>
+      <w:lvlText w:val=""/>
+      <w:lvlJc w:val="start"/>
+      <w:pPr>
+        <w:tabs>
+          <w:tab w:val="num" w:pos="720"/>
+        </w:tabs>
+        <w:ind w:start="720" w:hanging="360"/>
+      </w:pPr>
+      <w:rPr>
+        <w:rFonts w:ascii="Wingdings" w:hAnsi="Wingdings" w:cs="Wingdings" w:hint="default"/>
+        <w:sz w:val="32"/>
+        <w:szCs w:val="32"/>
+      </w:rPr>
+    </w:lvl>
+    <w:lvl w:ilvl="1">
+      <w:start w:val="1"/>
+      <w:numFmt w:val="bullet"/>
+      <w:lvlText w:val=""/>
+      <w:lvlJc w:val="start"/>
+      <w:pPr>
+        <w:tabs>
+          <w:tab w:val="num" w:pos="1080"/>
+        </w:tabs>
+        <w:ind w:start="1080" w:hanging="360"/>
+      </w:pPr>
+      <w:rPr>
+        <w:rFonts w:ascii="Wingdings" w:hAnsi="Wingdings" w:cs="Wingdings" w:hint="default"/>
+        <w:sz w:val="32"/>
+        <w:szCs w:val="32"/>
+      </w:rPr>
+    </w:lvl>
+    <w:lvl w:ilvl="2">
+      <w:start w:val="1"/>
+      <w:numFmt w:val="bullet"/>
+      <w:lvlText w:val=""/>
+      <w:lvlJc w:val="start"/>
+      <w:pPr>
+        <w:tabs>
+          <w:tab w:val="num" w:pos="1440"/>
+        </w:tabs>
+        <w:ind w:start="1440" w:hanging="360"/>
+      </w:pPr>
+      <w:rPr>
+        <w:rFonts w:ascii="Wingdings" w:hAnsi="Wingdings" w:cs="Wingdings" w:hint="default"/>
+        <w:sz w:val="32"/>
+        <w:szCs w:val="32"/>
+      </w:rPr>
+    </w:lvl>
+    <w:lvl w:ilvl="3">
+      <w:start w:val="1"/>
+      <w:numFmt w:val="bullet"/>
+      <w:lvlText w:val=""/>
+      <w:lvlJc w:val="start"/>
+      <w:pPr>
+        <w:tabs>
+          <w:tab w:val="num" w:pos="1800"/>
+        </w:tabs>
+        <w:ind w:start="1800" w:hanging="360"/>
+      </w:pPr>
+      <w:rPr>
+        <w:rFonts w:ascii="Wingdings" w:hAnsi="Wingdings" w:cs="Wingdings" w:hint="default"/>
+        <w:sz w:val="32"/>
+        <w:szCs w:val="32"/>
+      </w:rPr>
+    </w:lvl>
+    <w:lvl w:ilvl="4">
+      <w:start w:val="1"/>
+      <w:numFmt w:val="bullet"/>
+      <w:lvlText w:val=""/>
+      <w:lvlJc w:val="start"/>
+      <w:pPr>
+        <w:tabs>
+          <w:tab w:val="num" w:pos="2160"/>
+        </w:tabs>
+        <w:ind w:start="2160" w:hanging="360"/>
+      </w:pPr>
+      <w:rPr>
+        <w:rFonts w:ascii="Wingdings" w:hAnsi="Wingdings" w:cs="Wingdings" w:hint="default"/>
+        <w:sz w:val="32"/>
+        <w:szCs w:val="32"/>
+      </w:rPr>
+    </w:lvl>
+    <w:lvl w:ilvl="5">
+      <w:start w:val="1"/>
+      <w:numFmt w:val="bullet"/>
+      <w:lvlText w:val=""/>
+      <w:lvlJc w:val="start"/>
+      <w:pPr>
+        <w:tabs>
+          <w:tab w:val="num" w:pos="2520"/>
+        </w:tabs>
+        <w:ind w:start="2520" w:hanging="360"/>
+      </w:pPr>
+      <w:rPr>
+        <w:rFonts w:ascii="Wingdings" w:hAnsi="Wingdings" w:cs="Wingdings" w:hint="default"/>
+        <w:sz w:val="32"/>
+        <w:szCs w:val="32"/>
+      </w:rPr>
+    </w:lvl>
+    <w:lvl w:ilvl="6">
+      <w:start w:val="1"/>
+      <w:numFmt w:val="bullet"/>
+      <w:lvlText w:val=""/>
+      <w:lvlJc w:val="start"/>
+      <w:pPr>
+        <w:tabs>
+          <w:tab w:val="num" w:pos="2880"/>
+        </w:tabs>
+        <w:ind w:start="2880" w:hanging="360"/>
+      </w:pPr>
+      <w:rPr>
+        <w:rFonts w:ascii="Wingdings" w:hAnsi="Wingdings" w:cs="Wingdings" w:hint="default"/>
+        <w:sz w:val="32"/>
+        <w:szCs w:val="32"/>
+      </w:rPr>
+    </w:lvl>
+    <w:lvl w:ilvl="7">
+      <w:start w:val="1"/>
+      <w:numFmt w:val="bullet"/>
+      <w:lvlText w:val=""/>
+      <w:lvlJc w:val="start"/>
+      <w:pPr>
+        <w:tabs>
+          <w:tab w:val="num" w:pos="3240"/>
+        </w:tabs>
+        <w:ind w:start="3240" w:hanging="360"/>
+      </w:pPr>
+      <w:rPr>
+        <w:rFonts w:ascii="Wingdings" w:hAnsi="Wingdings" w:cs="Wingdings" w:hint="default"/>
+        <w:sz w:val="32"/>
+        <w:szCs w:val="32"/>
+      </w:rPr>
+    </w:lvl>
+    <w:lvl w:ilvl="8">
+      <w:start w:val="1"/>
+      <w:numFmt w:val="bullet"/>
+      <w:lvlText w:val=""/>
+      <w:lvlJc w:val="start"/>
+      <w:pPr>
+        <w:tabs>
+          <w:tab w:val="num" w:pos="3600"/>
+        </w:tabs>
+        <w:ind w:start="3600" w:hanging="360"/>
+      </w:pPr>
+      <w:rPr>
+        <w:rFonts w:ascii="Wingdings" w:hAnsi="Wingdings" w:cs="Wingdings" w:hint="default"/>
         <w:sz w:val="32"/>
         <w:szCs w:val="32"/>
       </w:rPr>
@@ -1453,6 +3614,12 @@
   </w:num>
   <w:num w:numId="5">
     <w:abstractNumId w:val="5"/>
+  </w:num>
+  <w:num w:numId="6">
+    <w:abstractNumId w:val="6"/>
+  </w:num>
+  <w:num w:numId="7">
+    <w:abstractNumId w:val="7"/>
   </w:num>
 </w:numbering>
 </file>
@@ -1502,7 +3669,7 @@
     <w:pPr>
       <w:numPr>
         <w:ilvl w:val="0"/>
-        <w:numId w:val="1"/>
+        <w:numId w:val="2"/>
       </w:numPr>
       <w:spacing w:before="240" w:after="120"/>
       <w:outlineLvl w:val="0"/>
@@ -1522,7 +3689,7 @@
     <w:pPr>
       <w:numPr>
         <w:ilvl w:val="1"/>
-        <w:numId w:val="1"/>
+        <w:numId w:val="2"/>
       </w:numPr>
       <w:spacing w:before="200" w:after="120"/>
       <w:outlineLvl w:val="1"/>
@@ -1542,7 +3709,7 @@
     <w:pPr>
       <w:numPr>
         <w:ilvl w:val="2"/>
-        <w:numId w:val="1"/>
+        <w:numId w:val="2"/>
       </w:numPr>
       <w:spacing w:before="140" w:after="120"/>
       <w:outlineLvl w:val="2"/>
@@ -1574,8 +3741,8 @@
     <w:name w:val="Numbering Symbols"/>
     <w:qFormat/>
     <w:rPr>
-      <w:sz w:val="32"/>
-      <w:szCs w:val="32"/>
+      <w:sz w:val="28"/>
+      <w:szCs w:val="28"/>
     </w:rPr>
   </w:style>
   <w:style w:type="paragraph" w:styleId="Heading">
@@ -1656,6 +3823,13 @@
     <w:pPr>
       <w:suppressLineNumbers/>
     </w:pPr>
+    <w:rPr/>
+  </w:style>
+  <w:style w:type="paragraph" w:styleId="Figure">
+    <w:name w:val="Figure"/>
+    <w:basedOn w:val="Caption"/>
+    <w:qFormat/>
+    <w:pPr/>
     <w:rPr/>
   </w:style>
 </w:styles>

</xml_diff>